<commit_message>
US Files pushed back for final - 16/07/2022
</commit_message>
<xml_diff>
--- a/udaka-shAnti/US Sanskrit Corrections.docx
+++ b/udaka-shAnti/US Sanskrit Corrections.docx
@@ -1,6 +1,6 @@
 
 <file path=word/document.xml><?xml version="1.0" encoding="utf-8"?>
-<w:document xmlns:wpc="http://schemas.microsoft.com/office/word/2010/wordprocessingCanvas" xmlns:cx="http://schemas.microsoft.com/office/drawing/2014/chartex" xmlns:cx1="http://schemas.microsoft.com/office/drawing/2015/9/8/chartex" xmlns:mc="http://schemas.openxmlformats.org/markup-compatibility/2006" xmlns:o="urn:schemas-microsoft-com:office:office" xmlns:r="http://schemas.openxmlformats.org/officeDocument/2006/relationships" xmlns:m="http://schemas.openxmlformats.org/officeDocument/2006/math" xmlns:v="urn:schemas-microsoft-com:vml" xmlns:wp14="http://schemas.microsoft.com/office/word/2010/wordprocessingDrawing" xmlns:wp="http://schemas.openxmlformats.org/drawingml/2006/wordprocessingDrawing" xmlns:w10="urn:schemas-microsoft-com:office:word" xmlns:w="http://schemas.openxmlformats.org/wordprocessingml/2006/main" xmlns:w14="http://schemas.microsoft.com/office/word/2010/wordml" xmlns:w15="http://schemas.microsoft.com/office/word/2012/wordml" xmlns:w16se="http://schemas.microsoft.com/office/word/2015/wordml/symex" xmlns:wpg="http://schemas.microsoft.com/office/word/2010/wordprocessingGroup" xmlns:wpi="http://schemas.microsoft.com/office/word/2010/wordprocessingInk" xmlns:wne="http://schemas.microsoft.com/office/word/2006/wordml" xmlns:wps="http://schemas.microsoft.com/office/word/2010/wordprocessingShape" mc:Ignorable="w14 w15 w16se wp14">
+<w:document xmlns:wpc="http://schemas.microsoft.com/office/word/2010/wordprocessingCanvas" xmlns:cx="http://schemas.microsoft.com/office/drawing/2014/chartex" xmlns:cx1="http://schemas.microsoft.com/office/drawing/2015/9/8/chartex" xmlns:cx2="http://schemas.microsoft.com/office/drawing/2015/10/21/chartex" xmlns:cx3="http://schemas.microsoft.com/office/drawing/2016/5/9/chartex" xmlns:cx4="http://schemas.microsoft.com/office/drawing/2016/5/10/chartex" xmlns:cx5="http://schemas.microsoft.com/office/drawing/2016/5/11/chartex" xmlns:cx6="http://schemas.microsoft.com/office/drawing/2016/5/12/chartex" xmlns:cx7="http://schemas.microsoft.com/office/drawing/2016/5/13/chartex" xmlns:cx8="http://schemas.microsoft.com/office/drawing/2016/5/14/chartex" xmlns:mc="http://schemas.openxmlformats.org/markup-compatibility/2006" xmlns:aink="http://schemas.microsoft.com/office/drawing/2016/ink" xmlns:am3d="http://schemas.microsoft.com/office/drawing/2017/model3d" xmlns:o="urn:schemas-microsoft-com:office:office" xmlns:oel="http://schemas.microsoft.com/office/2019/extlst" xmlns:r="http://schemas.openxmlformats.org/officeDocument/2006/relationships" xmlns:m="http://schemas.openxmlformats.org/officeDocument/2006/math" xmlns:v="urn:schemas-microsoft-com:vml" xmlns:wp14="http://schemas.microsoft.com/office/word/2010/wordprocessingDrawing" xmlns:wp="http://schemas.openxmlformats.org/drawingml/2006/wordprocessingDrawing" xmlns:w10="urn:schemas-microsoft-com:office:word" xmlns:w="http://schemas.openxmlformats.org/wordprocessingml/2006/main" xmlns:w14="http://schemas.microsoft.com/office/word/2010/wordml" xmlns:w15="http://schemas.microsoft.com/office/word/2012/wordml" xmlns:w16cex="http://schemas.microsoft.com/office/word/2018/wordml/cex" xmlns:w16cid="http://schemas.microsoft.com/office/word/2016/wordml/cid" xmlns:w16="http://schemas.microsoft.com/office/word/2018/wordml" xmlns:w16sdtdh="http://schemas.microsoft.com/office/word/2020/wordml/sdtdatahash" xmlns:w16se="http://schemas.microsoft.com/office/word/2015/wordml/symex" xmlns:wpg="http://schemas.microsoft.com/office/word/2010/wordprocessingGroup" xmlns:wpi="http://schemas.microsoft.com/office/word/2010/wordprocessingInk" xmlns:wne="http://schemas.microsoft.com/office/word/2006/wordml" xmlns:wps="http://schemas.microsoft.com/office/word/2010/wordprocessingShape" mc:Ignorable="w14 w15 w16se w16cid w16 w16cex w16sdtdh wp14">
   <w:body>
     <w:p>
       <w:pPr>
@@ -169,14 +169,14 @@
               <w:ind w:right="-76"/>
               <w:jc w:val="center"/>
               <w:rPr>
-                <w:bCs/>
+                <w:b/>
                 <w:sz w:val="32"/>
                 <w:szCs w:val="32"/>
               </w:rPr>
             </w:pPr>
             <w:r>
               <w:rPr>
-                <w:bCs/>
+                <w:b/>
                 <w:sz w:val="32"/>
                 <w:szCs w:val="32"/>
               </w:rPr>
@@ -188,14 +188,14 @@
               <w:spacing w:before="0" w:line="240" w:lineRule="auto"/>
               <w:jc w:val="center"/>
               <w:rPr>
-                <w:bCs/>
+                <w:b/>
                 <w:sz w:val="32"/>
                 <w:szCs w:val="32"/>
               </w:rPr>
             </w:pPr>
             <w:r>
               <w:rPr>
-                <w:bCs/>
+                <w:b/>
                 <w:sz w:val="32"/>
                 <w:szCs w:val="32"/>
               </w:rPr>
@@ -212,14 +212,14 @@
               <w:spacing w:before="0" w:line="240" w:lineRule="auto"/>
               <w:jc w:val="center"/>
               <w:rPr>
-                <w:bCs/>
+                <w:b/>
                 <w:sz w:val="32"/>
                 <w:szCs w:val="32"/>
               </w:rPr>
             </w:pPr>
             <w:r>
               <w:rPr>
-                <w:bCs/>
+                <w:b/>
                 <w:sz w:val="32"/>
                 <w:szCs w:val="32"/>
               </w:rPr>
@@ -238,14 +238,14 @@
               <w:ind w:right="-18"/>
               <w:jc w:val="center"/>
               <w:rPr>
-                <w:bCs/>
+                <w:b/>
                 <w:sz w:val="32"/>
                 <w:szCs w:val="32"/>
               </w:rPr>
             </w:pPr>
             <w:r>
               <w:rPr>
-                <w:bCs/>
+                <w:b/>
                 <w:sz w:val="32"/>
                 <w:szCs w:val="32"/>
               </w:rPr>
@@ -3845,9 +3845,8 @@
                 <w:sz w:val="28"/>
                 <w:szCs w:val="28"/>
               </w:rPr>
-              <w:t xml:space="preserve"> </w:t>
-            </w:r>
-            <w:proofErr w:type="spellStart"/>
+              <w:t xml:space="preserve"> A</w:t>
+            </w:r>
             <w:r>
               <w:rPr>
                 <w:b/>
@@ -3856,28 +3855,7 @@
                 <w:sz w:val="28"/>
                 <w:szCs w:val="28"/>
               </w:rPr>
-              <w:t>A</w:t>
-            </w:r>
-            <w:r>
-              <w:rPr>
-                <w:b/>
-                <w:bCs/>
-                <w:color w:val="FF0000"/>
-                <w:sz w:val="28"/>
-                <w:szCs w:val="28"/>
-              </w:rPr>
-              <w:t>tharva</w:t>
-            </w:r>
-            <w:proofErr w:type="spellEnd"/>
-            <w:r>
-              <w:rPr>
-                <w:b/>
-                <w:bCs/>
-                <w:color w:val="FF0000"/>
-                <w:sz w:val="28"/>
-                <w:szCs w:val="28"/>
-              </w:rPr>
-              <w:t xml:space="preserve"> </w:t>
+              <w:t xml:space="preserve">tharva </w:t>
             </w:r>
             <w:proofErr w:type="spellStart"/>
             <w:r>
@@ -5259,8 +5237,6 @@
           <w:u w:val="single"/>
         </w:rPr>
       </w:pPr>
-      <w:bookmarkStart w:id="0" w:name="_GoBack"/>
-      <w:bookmarkEnd w:id="0"/>
       <w:proofErr w:type="spellStart"/>
       <w:r>
         <w:rPr>
@@ -6883,27 +6859,7 @@
                 <w:sz w:val="28"/>
                 <w:szCs w:val="28"/>
               </w:rPr>
-              <w:t xml:space="preserve">Para No. 89 + </w:t>
-            </w:r>
-            <w:proofErr w:type="spellStart"/>
-            <w:r>
-              <w:rPr>
-                <w:b/>
-                <w:bCs/>
-                <w:sz w:val="28"/>
-                <w:szCs w:val="28"/>
-              </w:rPr>
-              <w:t>Nakshatra</w:t>
-            </w:r>
-            <w:proofErr w:type="spellEnd"/>
-            <w:r>
-              <w:rPr>
-                <w:b/>
-                <w:bCs/>
-                <w:sz w:val="28"/>
-                <w:szCs w:val="28"/>
-              </w:rPr>
-              <w:t xml:space="preserve"> </w:t>
+              <w:t xml:space="preserve">Para No. 89 + Nakshatra </w:t>
             </w:r>
             <w:proofErr w:type="spellStart"/>
             <w:r>
@@ -7248,27 +7204,7 @@
                 <w:sz w:val="28"/>
                 <w:szCs w:val="28"/>
               </w:rPr>
-              <w:t xml:space="preserve">Para No. 89 + </w:t>
-            </w:r>
-            <w:proofErr w:type="spellStart"/>
-            <w:r>
-              <w:rPr>
-                <w:b/>
-                <w:bCs/>
-                <w:sz w:val="28"/>
-                <w:szCs w:val="28"/>
-              </w:rPr>
-              <w:t>Nakshatra</w:t>
-            </w:r>
-            <w:proofErr w:type="spellEnd"/>
-            <w:r>
-              <w:rPr>
-                <w:b/>
-                <w:bCs/>
-                <w:sz w:val="28"/>
-                <w:szCs w:val="28"/>
-              </w:rPr>
-              <w:t xml:space="preserve"> </w:t>
+              <w:t xml:space="preserve">Para No. 89 + Nakshatra </w:t>
             </w:r>
             <w:proofErr w:type="spellStart"/>
             <w:r>
@@ -7764,27 +7700,7 @@
                 <w:sz w:val="28"/>
                 <w:szCs w:val="28"/>
               </w:rPr>
-              <w:t xml:space="preserve">+ </w:t>
-            </w:r>
-            <w:proofErr w:type="spellStart"/>
-            <w:r>
-              <w:rPr>
-                <w:b/>
-                <w:bCs/>
-                <w:sz w:val="28"/>
-                <w:szCs w:val="28"/>
-              </w:rPr>
-              <w:t>Nakshatra</w:t>
-            </w:r>
-            <w:proofErr w:type="spellEnd"/>
-            <w:r>
-              <w:rPr>
-                <w:b/>
-                <w:bCs/>
-                <w:sz w:val="28"/>
-                <w:szCs w:val="28"/>
-              </w:rPr>
-              <w:t xml:space="preserve"> </w:t>
+              <w:t xml:space="preserve">+ Nakshatra </w:t>
             </w:r>
             <w:proofErr w:type="spellStart"/>
             <w:r>
@@ -8172,9 +8088,8 @@
                 <w:sz w:val="28"/>
                 <w:szCs w:val="40"/>
               </w:rPr>
-              <w:t xml:space="preserve">missing </w:t>
-            </w:r>
-            <w:proofErr w:type="spellStart"/>
+              <w:t>missing visarg</w:t>
+            </w:r>
             <w:r>
               <w:rPr>
                 <w:rFonts w:cs="Arial"/>
@@ -8182,7 +8097,7 @@
                 <w:sz w:val="28"/>
                 <w:szCs w:val="40"/>
               </w:rPr>
-              <w:t>visarg</w:t>
+              <w:t>a</w:t>
             </w:r>
             <w:r>
               <w:rPr>
@@ -8191,26 +8106,7 @@
                 <w:sz w:val="28"/>
                 <w:szCs w:val="40"/>
               </w:rPr>
-              <w:t>a</w:t>
-            </w:r>
-            <w:r>
-              <w:rPr>
-                <w:rFonts w:cs="Arial"/>
-                <w:bCs/>
-                <w:sz w:val="28"/>
-                <w:szCs w:val="40"/>
-              </w:rPr>
-              <w:t>m</w:t>
-            </w:r>
-            <w:proofErr w:type="spellEnd"/>
-            <w:r>
-              <w:rPr>
-                <w:rFonts w:cs="Arial"/>
-                <w:bCs/>
-                <w:sz w:val="28"/>
-                <w:szCs w:val="40"/>
-              </w:rPr>
-              <w:t xml:space="preserve"> inserted)</w:t>
+              <w:t>m inserted)</w:t>
             </w:r>
           </w:p>
         </w:tc>
@@ -8246,27 +8142,7 @@
                 <w:sz w:val="28"/>
                 <w:szCs w:val="28"/>
               </w:rPr>
-              <w:t xml:space="preserve">1.37 – </w:t>
-            </w:r>
-            <w:proofErr w:type="spellStart"/>
-            <w:r>
-              <w:rPr>
-                <w:b/>
-                <w:bCs/>
-                <w:sz w:val="28"/>
-                <w:szCs w:val="28"/>
-              </w:rPr>
-              <w:t>Nakshatra</w:t>
-            </w:r>
-            <w:proofErr w:type="spellEnd"/>
-            <w:r>
-              <w:rPr>
-                <w:b/>
-                <w:bCs/>
-                <w:sz w:val="28"/>
-                <w:szCs w:val="28"/>
-              </w:rPr>
-              <w:t xml:space="preserve"> </w:t>
+              <w:t xml:space="preserve">1.37 – Nakshatra </w:t>
             </w:r>
             <w:proofErr w:type="spellStart"/>
             <w:r>
@@ -8299,25 +8175,14 @@
                 <w:szCs w:val="28"/>
               </w:rPr>
             </w:pPr>
-            <w:proofErr w:type="spellStart"/>
-            <w:r>
-              <w:rPr>
-                <w:b/>
-                <w:bCs/>
-                <w:sz w:val="28"/>
-                <w:szCs w:val="28"/>
-              </w:rPr>
-              <w:t>Swaha</w:t>
-            </w:r>
-            <w:proofErr w:type="spellEnd"/>
-            <w:r>
-              <w:rPr>
-                <w:b/>
-                <w:bCs/>
-                <w:sz w:val="28"/>
-                <w:szCs w:val="28"/>
-              </w:rPr>
-              <w:t xml:space="preserve"> </w:t>
+            <w:r>
+              <w:rPr>
+                <w:b/>
+                <w:bCs/>
+                <w:sz w:val="28"/>
+                <w:szCs w:val="28"/>
+              </w:rPr>
+              <w:t xml:space="preserve">Swaha </w:t>
             </w:r>
             <w:proofErr w:type="spellStart"/>
             <w:r>
@@ -8337,17 +8202,7 @@
                 <w:sz w:val="28"/>
                 <w:szCs w:val="28"/>
               </w:rPr>
-              <w:t xml:space="preserve"> for “</w:t>
-            </w:r>
-            <w:proofErr w:type="spellStart"/>
-            <w:r>
-              <w:rPr>
-                <w:b/>
-                <w:bCs/>
-                <w:sz w:val="28"/>
-                <w:szCs w:val="28"/>
-              </w:rPr>
-              <w:t>R</w:t>
+              <w:t xml:space="preserve"> for “R</w:t>
             </w:r>
             <w:r>
               <w:rPr>
@@ -8358,7 +8213,6 @@
               </w:rPr>
               <w:t>ohini</w:t>
             </w:r>
-            <w:proofErr w:type="spellEnd"/>
             <w:r>
               <w:rPr>
                 <w:b/>
@@ -8820,27 +8674,7 @@
                 <w:sz w:val="28"/>
                 <w:szCs w:val="28"/>
               </w:rPr>
-              <w:t xml:space="preserve">1.37 – </w:t>
-            </w:r>
-            <w:proofErr w:type="spellStart"/>
-            <w:r>
-              <w:rPr>
-                <w:b/>
-                <w:bCs/>
-                <w:sz w:val="28"/>
-                <w:szCs w:val="28"/>
-              </w:rPr>
-              <w:t>Nakshatra</w:t>
-            </w:r>
-            <w:proofErr w:type="spellEnd"/>
-            <w:r>
-              <w:rPr>
-                <w:b/>
-                <w:bCs/>
-                <w:sz w:val="28"/>
-                <w:szCs w:val="28"/>
-              </w:rPr>
-              <w:t xml:space="preserve"> </w:t>
+              <w:t xml:space="preserve">1.37 – Nakshatra </w:t>
             </w:r>
             <w:proofErr w:type="spellStart"/>
             <w:r>
@@ -8893,7 +8727,6 @@
               </w:rPr>
               <w:t xml:space="preserve"> name is also “</w:t>
             </w:r>
-            <w:proofErr w:type="spellStart"/>
             <w:r>
               <w:rPr>
                 <w:b/>
@@ -8903,7 +8736,6 @@
               </w:rPr>
               <w:t>Nakshtra</w:t>
             </w:r>
-            <w:proofErr w:type="spellEnd"/>
             <w:r>
               <w:rPr>
                 <w:b/>
@@ -9369,27 +9201,7 @@
                 <w:sz w:val="28"/>
                 <w:szCs w:val="28"/>
               </w:rPr>
-              <w:t xml:space="preserve">1.38 </w:t>
-            </w:r>
-            <w:proofErr w:type="spellStart"/>
-            <w:r>
-              <w:rPr>
-                <w:b/>
-                <w:bCs/>
-                <w:sz w:val="28"/>
-                <w:szCs w:val="28"/>
-              </w:rPr>
-              <w:t>VaruNa</w:t>
-            </w:r>
-            <w:proofErr w:type="spellEnd"/>
-            <w:r>
-              <w:rPr>
-                <w:b/>
-                <w:bCs/>
-                <w:sz w:val="28"/>
-                <w:szCs w:val="28"/>
-              </w:rPr>
-              <w:t xml:space="preserve"> </w:t>
+              <w:t xml:space="preserve">1.38 VaruNa </w:t>
             </w:r>
             <w:proofErr w:type="spellStart"/>
             <w:r>
@@ -10094,25 +9906,14 @@
               </w:rPr>
               <w:t xml:space="preserve"> </w:t>
             </w:r>
-            <w:proofErr w:type="spellStart"/>
-            <w:r>
-              <w:rPr>
-                <w:b/>
-                <w:bCs/>
-                <w:sz w:val="28"/>
-                <w:szCs w:val="28"/>
-              </w:rPr>
-              <w:t>Rashtra</w:t>
-            </w:r>
-            <w:proofErr w:type="spellEnd"/>
-            <w:r>
-              <w:rPr>
-                <w:b/>
-                <w:bCs/>
-                <w:sz w:val="28"/>
-                <w:szCs w:val="28"/>
-              </w:rPr>
-              <w:t xml:space="preserve"> </w:t>
+            <w:r>
+              <w:rPr>
+                <w:b/>
+                <w:bCs/>
+                <w:sz w:val="28"/>
+                <w:szCs w:val="28"/>
+              </w:rPr>
+              <w:t xml:space="preserve">Rashtra </w:t>
             </w:r>
             <w:proofErr w:type="spellStart"/>
             <w:r>
@@ -10653,27 +10454,7 @@
                 <w:sz w:val="28"/>
                 <w:szCs w:val="28"/>
               </w:rPr>
-              <w:t xml:space="preserve">1.15 &amp; 1.16 </w:t>
-            </w:r>
-            <w:proofErr w:type="spellStart"/>
-            <w:r>
-              <w:rPr>
-                <w:b/>
-                <w:bCs/>
-                <w:sz w:val="28"/>
-                <w:szCs w:val="28"/>
-              </w:rPr>
-              <w:t>Pancha</w:t>
-            </w:r>
-            <w:proofErr w:type="spellEnd"/>
-            <w:r>
-              <w:rPr>
-                <w:b/>
-                <w:bCs/>
-                <w:sz w:val="28"/>
-                <w:szCs w:val="28"/>
-              </w:rPr>
-              <w:t xml:space="preserve"> coda – Para 22 &amp; 22A</w:t>
+              <w:t>1.15 &amp; 1.16 Pancha coda – Para 22 &amp; 22A</w:t>
             </w:r>
           </w:p>
         </w:tc>
@@ -13320,27 +13101,7 @@
                 <w:sz w:val="28"/>
                 <w:szCs w:val="28"/>
               </w:rPr>
-              <w:t xml:space="preserve">1.36 </w:t>
-            </w:r>
-            <w:proofErr w:type="spellStart"/>
-            <w:r>
-              <w:rPr>
-                <w:b/>
-                <w:bCs/>
-                <w:sz w:val="28"/>
-                <w:szCs w:val="28"/>
-              </w:rPr>
-              <w:t>nakshatra</w:t>
-            </w:r>
-            <w:proofErr w:type="spellEnd"/>
-            <w:r>
-              <w:rPr>
-                <w:b/>
-                <w:bCs/>
-                <w:sz w:val="28"/>
-                <w:szCs w:val="28"/>
-              </w:rPr>
-              <w:t xml:space="preserve"> </w:t>
+              <w:t xml:space="preserve">1.36 nakshatra </w:t>
             </w:r>
             <w:proofErr w:type="spellStart"/>
             <w:r>
@@ -13626,27 +13387,7 @@
                 <w:sz w:val="28"/>
                 <w:szCs w:val="28"/>
               </w:rPr>
-              <w:t xml:space="preserve">1.37 </w:t>
-            </w:r>
-            <w:proofErr w:type="spellStart"/>
-            <w:r>
-              <w:rPr>
-                <w:b/>
-                <w:bCs/>
-                <w:sz w:val="28"/>
-                <w:szCs w:val="28"/>
-              </w:rPr>
-              <w:t>nakshatra</w:t>
-            </w:r>
-            <w:proofErr w:type="spellEnd"/>
-            <w:r>
-              <w:rPr>
-                <w:b/>
-                <w:bCs/>
-                <w:sz w:val="28"/>
-                <w:szCs w:val="28"/>
-              </w:rPr>
-              <w:t xml:space="preserve"> </w:t>
+              <w:t xml:space="preserve">1.37 nakshatra </w:t>
             </w:r>
             <w:proofErr w:type="spellStart"/>
             <w:r>
@@ -14086,27 +13827,7 @@
                 <w:sz w:val="28"/>
                 <w:szCs w:val="28"/>
               </w:rPr>
-              <w:t xml:space="preserve">1.37 </w:t>
-            </w:r>
-            <w:proofErr w:type="spellStart"/>
-            <w:r>
-              <w:rPr>
-                <w:b/>
-                <w:bCs/>
-                <w:sz w:val="28"/>
-                <w:szCs w:val="28"/>
-              </w:rPr>
-              <w:t>nakshatra</w:t>
-            </w:r>
-            <w:proofErr w:type="spellEnd"/>
-            <w:r>
-              <w:rPr>
-                <w:b/>
-                <w:bCs/>
-                <w:sz w:val="28"/>
-                <w:szCs w:val="28"/>
-              </w:rPr>
-              <w:t xml:space="preserve"> &amp; 1.40 </w:t>
+              <w:t xml:space="preserve">1.37 nakshatra &amp; 1.40 </w:t>
             </w:r>
             <w:proofErr w:type="spellStart"/>
             <w:r>
@@ -14488,31 +14209,7 @@
                 <w:sz w:val="32"/>
                 <w:szCs w:val="24"/>
               </w:rPr>
-              <w:t xml:space="preserve"> </w:t>
-            </w:r>
-            <w:proofErr w:type="spellStart"/>
-            <w:r>
-              <w:rPr>
-                <w:rFonts w:cs="Arial"/>
-                <w:b/>
-                <w:bCs/>
-                <w:color w:val="000000"/>
-                <w:sz w:val="32"/>
-                <w:szCs w:val="24"/>
-              </w:rPr>
-              <w:t>maatra</w:t>
-            </w:r>
-            <w:proofErr w:type="spellEnd"/>
-            <w:r>
-              <w:rPr>
-                <w:rFonts w:cs="Arial"/>
-                <w:b/>
-                <w:bCs/>
-                <w:color w:val="000000"/>
-                <w:sz w:val="32"/>
-                <w:szCs w:val="24"/>
-              </w:rPr>
-              <w:t xml:space="preserve"> </w:t>
+              <w:t xml:space="preserve"> maatra </w:t>
             </w:r>
           </w:p>
         </w:tc>
@@ -16164,27 +15861,7 @@
                 <w:lang w:bidi="ta-IN"/>
               </w:rPr>
               <w:br/>
-              <w:t>(</w:t>
-            </w:r>
-            <w:proofErr w:type="spellStart"/>
-            <w:r>
-              <w:rPr>
-                <w:rFonts w:ascii="Latha" w:hAnsi="Latha" w:cs="Latha"/>
-                <w:sz w:val="28"/>
-                <w:szCs w:val="28"/>
-                <w:lang w:bidi="ta-IN"/>
-              </w:rPr>
-              <w:t>swaritam</w:t>
-            </w:r>
-            <w:proofErr w:type="spellEnd"/>
-            <w:r>
-              <w:rPr>
-                <w:rFonts w:ascii="Latha" w:hAnsi="Latha" w:cs="Latha"/>
-                <w:sz w:val="28"/>
-                <w:szCs w:val="28"/>
-                <w:lang w:bidi="ta-IN"/>
-              </w:rPr>
-              <w:t xml:space="preserve"> over da seems more appropriate but no </w:t>
+              <w:t xml:space="preserve">(swaritam over da seems more appropriate but no </w:t>
             </w:r>
             <w:proofErr w:type="spellStart"/>
             <w:r>
@@ -16605,27 +16282,7 @@
                 <w:sz w:val="28"/>
                 <w:szCs w:val="28"/>
               </w:rPr>
-              <w:t xml:space="preserve">1.35 </w:t>
-            </w:r>
-            <w:proofErr w:type="spellStart"/>
-            <w:r>
-              <w:rPr>
-                <w:b/>
-                <w:bCs/>
-                <w:sz w:val="28"/>
-                <w:szCs w:val="28"/>
-              </w:rPr>
-              <w:t>Bagya</w:t>
-            </w:r>
-            <w:proofErr w:type="spellEnd"/>
-            <w:r>
-              <w:rPr>
-                <w:b/>
-                <w:bCs/>
-                <w:sz w:val="28"/>
-                <w:szCs w:val="28"/>
-              </w:rPr>
-              <w:t xml:space="preserve"> </w:t>
+              <w:t xml:space="preserve">1.35 Bagya </w:t>
             </w:r>
             <w:proofErr w:type="spellStart"/>
             <w:r>
@@ -17122,27 +16779,8 @@
                 <w:sz w:val="28"/>
                 <w:szCs w:val="28"/>
               </w:rPr>
-              <w:t xml:space="preserve">1.36 </w:t>
-            </w:r>
-            <w:proofErr w:type="spellStart"/>
-            <w:r>
-              <w:rPr>
-                <w:b/>
-                <w:bCs/>
-                <w:sz w:val="28"/>
-                <w:szCs w:val="28"/>
-              </w:rPr>
-              <w:t>nakshatra</w:t>
-            </w:r>
-            <w:proofErr w:type="spellEnd"/>
-            <w:r>
-              <w:rPr>
-                <w:b/>
-                <w:bCs/>
-                <w:sz w:val="28"/>
-                <w:szCs w:val="28"/>
-              </w:rPr>
-              <w:t xml:space="preserve"> </w:t>
+              <w:lastRenderedPageBreak/>
+              <w:t xml:space="preserve">1.36 nakshatra </w:t>
             </w:r>
             <w:proofErr w:type="spellStart"/>
             <w:r>
@@ -17255,27 +16893,7 @@
                 <w:sz w:val="28"/>
                 <w:szCs w:val="28"/>
               </w:rPr>
-              <w:t xml:space="preserve">1.40 </w:t>
-            </w:r>
-            <w:proofErr w:type="spellStart"/>
-            <w:r>
-              <w:rPr>
-                <w:b/>
-                <w:bCs/>
-                <w:sz w:val="28"/>
-                <w:szCs w:val="28"/>
-              </w:rPr>
-              <w:t>nakshatra</w:t>
-            </w:r>
-            <w:proofErr w:type="spellEnd"/>
-            <w:r>
-              <w:rPr>
-                <w:b/>
-                <w:bCs/>
-                <w:sz w:val="28"/>
-                <w:szCs w:val="28"/>
-              </w:rPr>
-              <w:t xml:space="preserve"> </w:t>
+              <w:t xml:space="preserve">1.40 nakshatra </w:t>
             </w:r>
             <w:proofErr w:type="spellStart"/>
             <w:r>
@@ -17363,6 +16981,7 @@
                 <w:szCs w:val="34"/>
                 <w:lang w:eastAsia="en-IN" w:bidi="ml-IN"/>
               </w:rPr>
+              <w:lastRenderedPageBreak/>
               <w:t>ÌuÉSþkÉÉirÉÉ</w:t>
             </w:r>
             <w:proofErr w:type="spellEnd"/>
@@ -17602,6 +17221,7 @@
                 <w:szCs w:val="34"/>
                 <w:lang w:eastAsia="en-IN" w:bidi="ml-IN"/>
               </w:rPr>
+              <w:lastRenderedPageBreak/>
               <w:t>ÌuÉSþkÉÉirÉÉ</w:t>
             </w:r>
             <w:proofErr w:type="spellEnd"/>
@@ -17812,27 +17432,7 @@
                 <w:szCs w:val="28"/>
               </w:rPr>
               <w:lastRenderedPageBreak/>
-              <w:t xml:space="preserve">1.36 </w:t>
-            </w:r>
-            <w:proofErr w:type="spellStart"/>
-            <w:r>
-              <w:rPr>
-                <w:b/>
-                <w:bCs/>
-                <w:sz w:val="28"/>
-                <w:szCs w:val="28"/>
-              </w:rPr>
-              <w:t>nakshatra</w:t>
-            </w:r>
-            <w:proofErr w:type="spellEnd"/>
-            <w:r>
-              <w:rPr>
-                <w:b/>
-                <w:bCs/>
-                <w:sz w:val="28"/>
-                <w:szCs w:val="28"/>
-              </w:rPr>
-              <w:t xml:space="preserve"> </w:t>
+              <w:t xml:space="preserve">1.36 nakshatra </w:t>
             </w:r>
             <w:proofErr w:type="spellStart"/>
             <w:r>
@@ -17945,27 +17545,7 @@
                 <w:sz w:val="28"/>
                 <w:szCs w:val="28"/>
               </w:rPr>
-              <w:t xml:space="preserve">1.40 </w:t>
-            </w:r>
-            <w:proofErr w:type="spellStart"/>
-            <w:r>
-              <w:rPr>
-                <w:b/>
-                <w:bCs/>
-                <w:sz w:val="28"/>
-                <w:szCs w:val="28"/>
-              </w:rPr>
-              <w:t>nakshatra</w:t>
-            </w:r>
-            <w:proofErr w:type="spellEnd"/>
-            <w:r>
-              <w:rPr>
-                <w:b/>
-                <w:bCs/>
-                <w:sz w:val="28"/>
-                <w:szCs w:val="28"/>
-              </w:rPr>
-              <w:t xml:space="preserve"> </w:t>
+              <w:t xml:space="preserve">1.40 nakshatra </w:t>
             </w:r>
             <w:proofErr w:type="spellStart"/>
             <w:r>
@@ -18964,6 +18544,7 @@
           <w:szCs w:val="32"/>
           <w:u w:val="single"/>
         </w:rPr>
+        <w:lastRenderedPageBreak/>
         <w:t>Udaka</w:t>
       </w:r>
       <w:proofErr w:type="spellEnd"/>
@@ -20453,27 +20034,15 @@
               </w:rPr>
               <w:t>–</w:t>
             </w:r>
-            <w:proofErr w:type="spellStart"/>
-            <w:r>
-              <w:rPr>
-                <w:rFonts w:ascii="BRH Devanagari Extra" w:hAnsi="BRH Devanagari Extra" w:cs="BRH Devanagari Extra"/>
-                <w:bCs/>
-                <w:color w:val="000000"/>
-                <w:sz w:val="40"/>
-                <w:szCs w:val="34"/>
-              </w:rPr>
-              <w:t>ÇmÉÉ</w:t>
-            </w:r>
-            <w:proofErr w:type="spellEnd"/>
-            <w:r>
-              <w:rPr>
-                <w:rFonts w:ascii="BRH Devanagari Extra" w:hAnsi="BRH Devanagari Extra" w:cs="BRH Devanagari Extra"/>
-                <w:bCs/>
-                <w:color w:val="000000"/>
-                <w:sz w:val="40"/>
-                <w:szCs w:val="34"/>
-              </w:rPr>
-              <w:t xml:space="preserve"> </w:t>
+            <w:r>
+              <w:rPr>
+                <w:rFonts w:ascii="BRH Devanagari Extra" w:hAnsi="BRH Devanagari Extra" w:cs="BRH Devanagari Extra"/>
+                <w:bCs/>
+                <w:color w:val="000000"/>
+                <w:sz w:val="40"/>
+                <w:szCs w:val="34"/>
+              </w:rPr>
+              <w:t xml:space="preserve">ÇmÉÉ </w:t>
             </w:r>
             <w:proofErr w:type="spellStart"/>
             <w:r>
@@ -20603,27 +20172,15 @@
               </w:rPr>
               <w:t>–</w:t>
             </w:r>
-            <w:proofErr w:type="spellStart"/>
-            <w:r>
-              <w:rPr>
-                <w:rFonts w:ascii="BRH Devanagari Extra" w:hAnsi="BRH Devanagari Extra" w:cs="BRH Devanagari Extra"/>
-                <w:bCs/>
-                <w:color w:val="000000"/>
-                <w:sz w:val="40"/>
-                <w:szCs w:val="34"/>
-              </w:rPr>
-              <w:t>ÇmÉÉ</w:t>
-            </w:r>
-            <w:proofErr w:type="spellEnd"/>
-            <w:r>
-              <w:rPr>
-                <w:rFonts w:ascii="BRH Devanagari Extra" w:hAnsi="BRH Devanagari Extra" w:cs="BRH Devanagari Extra"/>
-                <w:bCs/>
-                <w:color w:val="000000"/>
-                <w:sz w:val="40"/>
-                <w:szCs w:val="34"/>
-              </w:rPr>
-              <w:t xml:space="preserve"> </w:t>
+            <w:r>
+              <w:rPr>
+                <w:rFonts w:ascii="BRH Devanagari Extra" w:hAnsi="BRH Devanagari Extra" w:cs="BRH Devanagari Extra"/>
+                <w:bCs/>
+                <w:color w:val="000000"/>
+                <w:sz w:val="40"/>
+                <w:szCs w:val="34"/>
+              </w:rPr>
+              <w:t xml:space="preserve">ÇmÉÉ </w:t>
             </w:r>
             <w:proofErr w:type="spellStart"/>
             <w:r>
@@ -21297,7 +20854,6 @@
                 <w:sz w:val="28"/>
                 <w:szCs w:val="28"/>
               </w:rPr>
-              <w:lastRenderedPageBreak/>
               <w:t xml:space="preserve">1.27 </w:t>
             </w:r>
             <w:proofErr w:type="spellStart"/>
@@ -25090,27 +24646,7 @@
                 <w:szCs w:val="28"/>
                 <w:lang w:bidi="ta-IN"/>
               </w:rPr>
-              <w:t xml:space="preserve"> </w:t>
-            </w:r>
-            <w:proofErr w:type="spellStart"/>
-            <w:r>
-              <w:rPr>
-                <w:rFonts w:ascii="Latha" w:hAnsi="Latha" w:cs="Latha"/>
-                <w:sz w:val="28"/>
-                <w:szCs w:val="28"/>
-                <w:lang w:bidi="ta-IN"/>
-              </w:rPr>
-              <w:t>Visargam</w:t>
-            </w:r>
-            <w:proofErr w:type="spellEnd"/>
-            <w:r>
-              <w:rPr>
-                <w:rFonts w:ascii="Latha" w:hAnsi="Latha" w:cs="Latha"/>
-                <w:sz w:val="28"/>
-                <w:szCs w:val="28"/>
-                <w:lang w:bidi="ta-IN"/>
-              </w:rPr>
-              <w:t xml:space="preserve"> missed out)</w:t>
+              <w:t xml:space="preserve"> Visargam missed out)</w:t>
             </w:r>
           </w:p>
         </w:tc>
@@ -26771,36 +26307,16 @@
                 <w:sz w:val="36"/>
                 <w:szCs w:val="32"/>
               </w:rPr>
-              <w:t xml:space="preserve">(no lower </w:t>
-            </w:r>
-            <w:proofErr w:type="spellStart"/>
+              <w:t>(no lower swaram</w:t>
+            </w:r>
             <w:r>
               <w:rPr>
                 <w:rFonts w:ascii="BRH Tamil Tab Extra" w:hAnsi="BRH Tamil Tab Extra" w:cs="BRH Tamil Tab Extra"/>
                 <w:sz w:val="36"/>
                 <w:szCs w:val="32"/>
               </w:rPr>
-              <w:t>swaram</w:t>
-            </w:r>
-            <w:proofErr w:type="spellEnd"/>
-            <w:r>
-              <w:rPr>
-                <w:rFonts w:ascii="BRH Tamil Tab Extra" w:hAnsi="BRH Tamil Tab Extra" w:cs="BRH Tamil Tab Extra"/>
-                <w:sz w:val="36"/>
-                <w:szCs w:val="32"/>
-              </w:rPr>
-              <w:t xml:space="preserve"> at end of </w:t>
-            </w:r>
-            <w:proofErr w:type="spellStart"/>
-            <w:r>
-              <w:rPr>
-                <w:rFonts w:ascii="BRH Tamil Tab Extra" w:hAnsi="BRH Tamil Tab Extra" w:cs="BRH Tamil Tab Extra"/>
-                <w:sz w:val="36"/>
-                <w:szCs w:val="32"/>
-              </w:rPr>
-              <w:t>Ruk</w:t>
-            </w:r>
-            <w:proofErr w:type="spellEnd"/>
+              <w:t xml:space="preserve"> at end of Ruk</w:t>
+            </w:r>
             <w:r>
               <w:rPr>
                 <w:rFonts w:ascii="BRH Tamil Tab Extra" w:hAnsi="BRH Tamil Tab Extra" w:cs="BRH Tamil Tab Extra"/>
@@ -27997,25 +27513,7 @@
                 <w:sz w:val="36"/>
                 <w:szCs w:val="32"/>
               </w:rPr>
-              <w:t xml:space="preserve"> (no lower </w:t>
-            </w:r>
-            <w:proofErr w:type="spellStart"/>
-            <w:r>
-              <w:rPr>
-                <w:rFonts w:ascii="BRH Tamil Tab Extra" w:hAnsi="BRH Tamil Tab Extra" w:cs="BRH Tamil Tab Extra"/>
-                <w:sz w:val="36"/>
-                <w:szCs w:val="32"/>
-              </w:rPr>
-              <w:t>swaram</w:t>
-            </w:r>
-            <w:proofErr w:type="spellEnd"/>
-            <w:r>
-              <w:rPr>
-                <w:rFonts w:ascii="BRH Tamil Tab Extra" w:hAnsi="BRH Tamil Tab Extra" w:cs="BRH Tamil Tab Extra"/>
-                <w:sz w:val="36"/>
-                <w:szCs w:val="32"/>
-              </w:rPr>
-              <w:t xml:space="preserve"> at end)</w:t>
+              <w:t xml:space="preserve"> (no lower swaram at end)</w:t>
             </w:r>
           </w:p>
         </w:tc>
@@ -28680,29 +28178,7 @@
                 <w:sz w:val="28"/>
                 <w:szCs w:val="28"/>
               </w:rPr>
-              <w:t xml:space="preserve">no lower </w:t>
-            </w:r>
-            <w:proofErr w:type="spellStart"/>
-            <w:r>
-              <w:rPr>
-                <w:rFonts w:cs="Arial"/>
-                <w:bCs/>
-                <w:color w:val="000000"/>
-                <w:sz w:val="28"/>
-                <w:szCs w:val="28"/>
-              </w:rPr>
-              <w:t>swaram</w:t>
-            </w:r>
-            <w:proofErr w:type="spellEnd"/>
-            <w:r>
-              <w:rPr>
-                <w:rFonts w:cs="Arial"/>
-                <w:bCs/>
-                <w:color w:val="000000"/>
-                <w:sz w:val="28"/>
-                <w:szCs w:val="28"/>
-              </w:rPr>
-              <w:t xml:space="preserve"> at the end) three places</w:t>
+              <w:t>no lower swaram at the end) three places</w:t>
             </w:r>
           </w:p>
         </w:tc>
@@ -28728,17 +28204,8 @@
                 <w:sz w:val="32"/>
                 <w:szCs w:val="32"/>
               </w:rPr>
-              <w:t xml:space="preserve">1.16 fourth </w:t>
-            </w:r>
-            <w:proofErr w:type="spellStart"/>
-            <w:r>
-              <w:rPr>
-                <w:sz w:val="32"/>
-                <w:szCs w:val="32"/>
-              </w:rPr>
-              <w:t>ruk</w:t>
-            </w:r>
-            <w:proofErr w:type="spellEnd"/>
+              <w:t>1.16 fourth ruk</w:t>
+            </w:r>
           </w:p>
         </w:tc>
         <w:tc>
@@ -29843,51 +29310,7 @@
                 <w:sz w:val="28"/>
                 <w:szCs w:val="28"/>
               </w:rPr>
-              <w:t xml:space="preserve">(no lower </w:t>
-            </w:r>
-            <w:proofErr w:type="spellStart"/>
-            <w:r>
-              <w:rPr>
-                <w:rFonts w:cs="Arial"/>
-                <w:bCs/>
-                <w:color w:val="000000"/>
-                <w:sz w:val="28"/>
-                <w:szCs w:val="28"/>
-              </w:rPr>
-              <w:t>swaram</w:t>
-            </w:r>
-            <w:proofErr w:type="spellEnd"/>
-            <w:r>
-              <w:rPr>
-                <w:rFonts w:cs="Arial"/>
-                <w:bCs/>
-                <w:color w:val="000000"/>
-                <w:sz w:val="28"/>
-                <w:szCs w:val="28"/>
-              </w:rPr>
-              <w:t xml:space="preserve"> at end of </w:t>
-            </w:r>
-            <w:proofErr w:type="spellStart"/>
-            <w:r>
-              <w:rPr>
-                <w:rFonts w:cs="Arial"/>
-                <w:bCs/>
-                <w:color w:val="000000"/>
-                <w:sz w:val="28"/>
-                <w:szCs w:val="28"/>
-              </w:rPr>
-              <w:t>ruk</w:t>
-            </w:r>
-            <w:proofErr w:type="spellEnd"/>
-            <w:r>
-              <w:rPr>
-                <w:rFonts w:cs="Arial"/>
-                <w:bCs/>
-                <w:color w:val="000000"/>
-                <w:sz w:val="28"/>
-                <w:szCs w:val="28"/>
-              </w:rPr>
-              <w:t>)</w:t>
+              <w:t>(no lower swaram at end of ruk)</w:t>
             </w:r>
           </w:p>
         </w:tc>
@@ -30209,7 +29632,7 @@
                 <w:szCs w:val="32"/>
               </w:rPr>
               <w:lastRenderedPageBreak/>
-              <w:t xml:space="preserve">1.36 </w:t>
+              <w:t xml:space="preserve">1.36 Nakshatra </w:t>
             </w:r>
             <w:proofErr w:type="spellStart"/>
             <w:r>
@@ -30217,7 +29640,7 @@
                 <w:sz w:val="32"/>
                 <w:szCs w:val="32"/>
               </w:rPr>
-              <w:t>Nakshatra</w:t>
+              <w:t>Suktam</w:t>
             </w:r>
             <w:proofErr w:type="spellEnd"/>
             <w:r>
@@ -30225,62 +29648,14 @@
                 <w:sz w:val="32"/>
                 <w:szCs w:val="32"/>
               </w:rPr>
-              <w:t xml:space="preserve"> </w:t>
-            </w:r>
-            <w:proofErr w:type="spellStart"/>
+              <w:t xml:space="preserve"> para 102 last line (star 23)</w:t>
+            </w:r>
             <w:r>
               <w:rPr>
                 <w:sz w:val="32"/>
                 <w:szCs w:val="32"/>
               </w:rPr>
-              <w:t>Suktam</w:t>
-            </w:r>
-            <w:proofErr w:type="spellEnd"/>
-            <w:r>
-              <w:rPr>
-                <w:sz w:val="32"/>
-                <w:szCs w:val="32"/>
-              </w:rPr>
-              <w:t xml:space="preserve"> para 102 last line (star 23)</w:t>
-            </w:r>
-            <w:r>
-              <w:rPr>
-                <w:sz w:val="32"/>
-                <w:szCs w:val="32"/>
-              </w:rPr>
-              <w:t xml:space="preserve"> &amp; also 23 under </w:t>
-            </w:r>
-            <w:proofErr w:type="spellStart"/>
-            <w:r>
-              <w:rPr>
-                <w:sz w:val="32"/>
-                <w:szCs w:val="32"/>
-              </w:rPr>
-              <w:t>Nakshatra</w:t>
-            </w:r>
-            <w:proofErr w:type="spellEnd"/>
-            <w:r>
-              <w:rPr>
-                <w:sz w:val="32"/>
-                <w:szCs w:val="32"/>
-              </w:rPr>
-              <w:t xml:space="preserve"> </w:t>
-            </w:r>
-            <w:proofErr w:type="spellStart"/>
-            <w:r>
-              <w:rPr>
-                <w:sz w:val="32"/>
-                <w:szCs w:val="32"/>
-              </w:rPr>
-              <w:t>Japa</w:t>
-            </w:r>
-            <w:proofErr w:type="spellEnd"/>
-            <w:r>
-              <w:rPr>
-                <w:sz w:val="32"/>
-                <w:szCs w:val="32"/>
-              </w:rPr>
-              <w:t xml:space="preserve"> mantra</w:t>
+              <w:t xml:space="preserve"> &amp; also 23 under Nakshatra Japa mantra</w:t>
             </w:r>
           </w:p>
         </w:tc>
@@ -31084,23 +30459,7 @@
                 <w:sz w:val="32"/>
                 <w:szCs w:val="32"/>
               </w:rPr>
-              <w:t xml:space="preserve">1.38 </w:t>
-            </w:r>
-            <w:proofErr w:type="spellStart"/>
-            <w:r>
-              <w:rPr>
-                <w:sz w:val="32"/>
-                <w:szCs w:val="32"/>
-              </w:rPr>
-              <w:t>Varuna</w:t>
-            </w:r>
-            <w:proofErr w:type="spellEnd"/>
-            <w:r>
-              <w:rPr>
-                <w:sz w:val="32"/>
-                <w:szCs w:val="32"/>
-              </w:rPr>
-              <w:t xml:space="preserve"> </w:t>
+              <w:t xml:space="preserve">1.38 Varuna </w:t>
             </w:r>
             <w:proofErr w:type="spellStart"/>
             <w:r>
@@ -31515,7 +30874,7 @@
 </file>
 
 <file path=word/endnotes.xml><?xml version="1.0" encoding="utf-8"?>
-<w:endnotes xmlns:wpc="http://schemas.microsoft.com/office/word/2010/wordprocessingCanvas" xmlns:cx="http://schemas.microsoft.com/office/drawing/2014/chartex" xmlns:cx1="http://schemas.microsoft.com/office/drawing/2015/9/8/chartex" xmlns:mc="http://schemas.openxmlformats.org/markup-compatibility/2006" xmlns:o="urn:schemas-microsoft-com:office:office" xmlns:r="http://schemas.openxmlformats.org/officeDocument/2006/relationships" xmlns:m="http://schemas.openxmlformats.org/officeDocument/2006/math" xmlns:v="urn:schemas-microsoft-com:vml" xmlns:wp14="http://schemas.microsoft.com/office/word/2010/wordprocessingDrawing" xmlns:wp="http://schemas.openxmlformats.org/drawingml/2006/wordprocessingDrawing" xmlns:w10="urn:schemas-microsoft-com:office:word" xmlns:w="http://schemas.openxmlformats.org/wordprocessingml/2006/main" xmlns:w14="http://schemas.microsoft.com/office/word/2010/wordml" xmlns:w15="http://schemas.microsoft.com/office/word/2012/wordml" xmlns:w16se="http://schemas.microsoft.com/office/word/2015/wordml/symex" xmlns:wpg="http://schemas.microsoft.com/office/word/2010/wordprocessingGroup" xmlns:wpi="http://schemas.microsoft.com/office/word/2010/wordprocessingInk" xmlns:wne="http://schemas.microsoft.com/office/word/2006/wordml" xmlns:wps="http://schemas.microsoft.com/office/word/2010/wordprocessingShape" mc:Ignorable="w14 w15 w16se wp14">
+<w:endnotes xmlns:wpc="http://schemas.microsoft.com/office/word/2010/wordprocessingCanvas" xmlns:cx="http://schemas.microsoft.com/office/drawing/2014/chartex" xmlns:cx1="http://schemas.microsoft.com/office/drawing/2015/9/8/chartex" xmlns:cx2="http://schemas.microsoft.com/office/drawing/2015/10/21/chartex" xmlns:cx3="http://schemas.microsoft.com/office/drawing/2016/5/9/chartex" xmlns:cx4="http://schemas.microsoft.com/office/drawing/2016/5/10/chartex" xmlns:cx5="http://schemas.microsoft.com/office/drawing/2016/5/11/chartex" xmlns:cx6="http://schemas.microsoft.com/office/drawing/2016/5/12/chartex" xmlns:cx7="http://schemas.microsoft.com/office/drawing/2016/5/13/chartex" xmlns:cx8="http://schemas.microsoft.com/office/drawing/2016/5/14/chartex" xmlns:mc="http://schemas.openxmlformats.org/markup-compatibility/2006" xmlns:aink="http://schemas.microsoft.com/office/drawing/2016/ink" xmlns:am3d="http://schemas.microsoft.com/office/drawing/2017/model3d" xmlns:o="urn:schemas-microsoft-com:office:office" xmlns:oel="http://schemas.microsoft.com/office/2019/extlst" xmlns:r="http://schemas.openxmlformats.org/officeDocument/2006/relationships" xmlns:m="http://schemas.openxmlformats.org/officeDocument/2006/math" xmlns:v="urn:schemas-microsoft-com:vml" xmlns:wp14="http://schemas.microsoft.com/office/word/2010/wordprocessingDrawing" xmlns:wp="http://schemas.openxmlformats.org/drawingml/2006/wordprocessingDrawing" xmlns:w10="urn:schemas-microsoft-com:office:word" xmlns:w="http://schemas.openxmlformats.org/wordprocessingml/2006/main" xmlns:w14="http://schemas.microsoft.com/office/word/2010/wordml" xmlns:w15="http://schemas.microsoft.com/office/word/2012/wordml" xmlns:w16cex="http://schemas.microsoft.com/office/word/2018/wordml/cex" xmlns:w16cid="http://schemas.microsoft.com/office/word/2016/wordml/cid" xmlns:w16="http://schemas.microsoft.com/office/word/2018/wordml" xmlns:w16sdtdh="http://schemas.microsoft.com/office/word/2020/wordml/sdtdatahash" xmlns:w16se="http://schemas.microsoft.com/office/word/2015/wordml/symex" xmlns:wpg="http://schemas.microsoft.com/office/word/2010/wordprocessingGroup" xmlns:wpi="http://schemas.microsoft.com/office/word/2010/wordprocessingInk" xmlns:wne="http://schemas.microsoft.com/office/word/2006/wordml" xmlns:wps="http://schemas.microsoft.com/office/word/2010/wordprocessingShape" mc:Ignorable="w14 w15 w16se w16cid w16 w16cex w16sdtdh wp14">
   <w:endnote w:type="separator" w:id="-1">
     <w:p>
       <w:pPr>
@@ -31540,7 +30899,7 @@
 </file>
 
 <file path=word/footer1.xml><?xml version="1.0" encoding="utf-8"?>
-<w:ftr xmlns:wpc="http://schemas.microsoft.com/office/word/2010/wordprocessingCanvas" xmlns:cx="http://schemas.microsoft.com/office/drawing/2014/chartex" xmlns:cx1="http://schemas.microsoft.com/office/drawing/2015/9/8/chartex" xmlns:mc="http://schemas.openxmlformats.org/markup-compatibility/2006" xmlns:o="urn:schemas-microsoft-com:office:office" xmlns:r="http://schemas.openxmlformats.org/officeDocument/2006/relationships" xmlns:m="http://schemas.openxmlformats.org/officeDocument/2006/math" xmlns:v="urn:schemas-microsoft-com:vml" xmlns:wp14="http://schemas.microsoft.com/office/word/2010/wordprocessingDrawing" xmlns:wp="http://schemas.openxmlformats.org/drawingml/2006/wordprocessingDrawing" xmlns:w10="urn:schemas-microsoft-com:office:word" xmlns:w="http://schemas.openxmlformats.org/wordprocessingml/2006/main" xmlns:w14="http://schemas.microsoft.com/office/word/2010/wordml" xmlns:w15="http://schemas.microsoft.com/office/word/2012/wordml" xmlns:w16se="http://schemas.microsoft.com/office/word/2015/wordml/symex" xmlns:wpg="http://schemas.microsoft.com/office/word/2010/wordprocessingGroup" xmlns:wpi="http://schemas.microsoft.com/office/word/2010/wordprocessingInk" xmlns:wne="http://schemas.microsoft.com/office/word/2006/wordml" xmlns:wps="http://schemas.microsoft.com/office/word/2010/wordprocessingShape" mc:Ignorable="w14 w15 w16se wp14">
+<w:ftr xmlns:wpc="http://schemas.microsoft.com/office/word/2010/wordprocessingCanvas" xmlns:cx="http://schemas.microsoft.com/office/drawing/2014/chartex" xmlns:cx1="http://schemas.microsoft.com/office/drawing/2015/9/8/chartex" xmlns:cx2="http://schemas.microsoft.com/office/drawing/2015/10/21/chartex" xmlns:cx3="http://schemas.microsoft.com/office/drawing/2016/5/9/chartex" xmlns:cx4="http://schemas.microsoft.com/office/drawing/2016/5/10/chartex" xmlns:cx5="http://schemas.microsoft.com/office/drawing/2016/5/11/chartex" xmlns:cx6="http://schemas.microsoft.com/office/drawing/2016/5/12/chartex" xmlns:cx7="http://schemas.microsoft.com/office/drawing/2016/5/13/chartex" xmlns:cx8="http://schemas.microsoft.com/office/drawing/2016/5/14/chartex" xmlns:mc="http://schemas.openxmlformats.org/markup-compatibility/2006" xmlns:aink="http://schemas.microsoft.com/office/drawing/2016/ink" xmlns:am3d="http://schemas.microsoft.com/office/drawing/2017/model3d" xmlns:o="urn:schemas-microsoft-com:office:office" xmlns:oel="http://schemas.microsoft.com/office/2019/extlst" xmlns:r="http://schemas.openxmlformats.org/officeDocument/2006/relationships" xmlns:m="http://schemas.openxmlformats.org/officeDocument/2006/math" xmlns:v="urn:schemas-microsoft-com:vml" xmlns:wp14="http://schemas.microsoft.com/office/word/2010/wordprocessingDrawing" xmlns:wp="http://schemas.openxmlformats.org/drawingml/2006/wordprocessingDrawing" xmlns:w10="urn:schemas-microsoft-com:office:word" xmlns:w="http://schemas.openxmlformats.org/wordprocessingml/2006/main" xmlns:w14="http://schemas.microsoft.com/office/word/2010/wordml" xmlns:w15="http://schemas.microsoft.com/office/word/2012/wordml" xmlns:w16cex="http://schemas.microsoft.com/office/word/2018/wordml/cex" xmlns:w16cid="http://schemas.microsoft.com/office/word/2016/wordml/cid" xmlns:w16="http://schemas.microsoft.com/office/word/2018/wordml" xmlns:w16sdtdh="http://schemas.microsoft.com/office/word/2020/wordml/sdtdatahash" xmlns:w16se="http://schemas.microsoft.com/office/word/2015/wordml/symex" xmlns:wpg="http://schemas.microsoft.com/office/word/2010/wordprocessingGroup" xmlns:wpi="http://schemas.microsoft.com/office/word/2010/wordprocessingInk" xmlns:wne="http://schemas.microsoft.com/office/word/2006/wordml" xmlns:wps="http://schemas.microsoft.com/office/word/2010/wordprocessingShape" mc:Ignorable="w14 w15 w16se w16cid w16 w16cex w16sdtdh wp14">
   <w:p>
     <w:pPr>
       <w:pStyle w:val="Footer"/>
@@ -31673,7 +31032,7 @@
 </file>
 
 <file path=word/footer2.xml><?xml version="1.0" encoding="utf-8"?>
-<w:ftr xmlns:wpc="http://schemas.microsoft.com/office/word/2010/wordprocessingCanvas" xmlns:cx="http://schemas.microsoft.com/office/drawing/2014/chartex" xmlns:cx1="http://schemas.microsoft.com/office/drawing/2015/9/8/chartex" xmlns:mc="http://schemas.openxmlformats.org/markup-compatibility/2006" xmlns:o="urn:schemas-microsoft-com:office:office" xmlns:r="http://schemas.openxmlformats.org/officeDocument/2006/relationships" xmlns:m="http://schemas.openxmlformats.org/officeDocument/2006/math" xmlns:v="urn:schemas-microsoft-com:vml" xmlns:wp14="http://schemas.microsoft.com/office/word/2010/wordprocessingDrawing" xmlns:wp="http://schemas.openxmlformats.org/drawingml/2006/wordprocessingDrawing" xmlns:w10="urn:schemas-microsoft-com:office:word" xmlns:w="http://schemas.openxmlformats.org/wordprocessingml/2006/main" xmlns:w14="http://schemas.microsoft.com/office/word/2010/wordml" xmlns:w15="http://schemas.microsoft.com/office/word/2012/wordml" xmlns:w16se="http://schemas.microsoft.com/office/word/2015/wordml/symex" xmlns:wpg="http://schemas.microsoft.com/office/word/2010/wordprocessingGroup" xmlns:wpi="http://schemas.microsoft.com/office/word/2010/wordprocessingInk" xmlns:wne="http://schemas.microsoft.com/office/word/2006/wordml" xmlns:wps="http://schemas.microsoft.com/office/word/2010/wordprocessingShape" mc:Ignorable="w14 w15 w16se wp14">
+<w:ftr xmlns:wpc="http://schemas.microsoft.com/office/word/2010/wordprocessingCanvas" xmlns:cx="http://schemas.microsoft.com/office/drawing/2014/chartex" xmlns:cx1="http://schemas.microsoft.com/office/drawing/2015/9/8/chartex" xmlns:cx2="http://schemas.microsoft.com/office/drawing/2015/10/21/chartex" xmlns:cx3="http://schemas.microsoft.com/office/drawing/2016/5/9/chartex" xmlns:cx4="http://schemas.microsoft.com/office/drawing/2016/5/10/chartex" xmlns:cx5="http://schemas.microsoft.com/office/drawing/2016/5/11/chartex" xmlns:cx6="http://schemas.microsoft.com/office/drawing/2016/5/12/chartex" xmlns:cx7="http://schemas.microsoft.com/office/drawing/2016/5/13/chartex" xmlns:cx8="http://schemas.microsoft.com/office/drawing/2016/5/14/chartex" xmlns:mc="http://schemas.openxmlformats.org/markup-compatibility/2006" xmlns:aink="http://schemas.microsoft.com/office/drawing/2016/ink" xmlns:am3d="http://schemas.microsoft.com/office/drawing/2017/model3d" xmlns:o="urn:schemas-microsoft-com:office:office" xmlns:oel="http://schemas.microsoft.com/office/2019/extlst" xmlns:r="http://schemas.openxmlformats.org/officeDocument/2006/relationships" xmlns:m="http://schemas.openxmlformats.org/officeDocument/2006/math" xmlns:v="urn:schemas-microsoft-com:vml" xmlns:wp14="http://schemas.microsoft.com/office/word/2010/wordprocessingDrawing" xmlns:wp="http://schemas.openxmlformats.org/drawingml/2006/wordprocessingDrawing" xmlns:w10="urn:schemas-microsoft-com:office:word" xmlns:w="http://schemas.openxmlformats.org/wordprocessingml/2006/main" xmlns:w14="http://schemas.microsoft.com/office/word/2010/wordml" xmlns:w15="http://schemas.microsoft.com/office/word/2012/wordml" xmlns:w16cex="http://schemas.microsoft.com/office/word/2018/wordml/cex" xmlns:w16cid="http://schemas.microsoft.com/office/word/2016/wordml/cid" xmlns:w16="http://schemas.microsoft.com/office/word/2018/wordml" xmlns:w16sdtdh="http://schemas.microsoft.com/office/word/2020/wordml/sdtdatahash" xmlns:w16se="http://schemas.microsoft.com/office/word/2015/wordml/symex" xmlns:wpg="http://schemas.microsoft.com/office/word/2010/wordprocessingGroup" xmlns:wpi="http://schemas.microsoft.com/office/word/2010/wordprocessingInk" xmlns:wne="http://schemas.microsoft.com/office/word/2006/wordml" xmlns:wps="http://schemas.microsoft.com/office/word/2010/wordprocessingShape" mc:Ignorable="w14 w15 w16se w16cid w16 w16cex w16sdtdh wp14">
   <w:p>
     <w:pPr>
       <w:pBdr>
@@ -31868,7 +31227,7 @@
 </file>
 
 <file path=word/footnotes.xml><?xml version="1.0" encoding="utf-8"?>
-<w:footnotes xmlns:wpc="http://schemas.microsoft.com/office/word/2010/wordprocessingCanvas" xmlns:cx="http://schemas.microsoft.com/office/drawing/2014/chartex" xmlns:cx1="http://schemas.microsoft.com/office/drawing/2015/9/8/chartex" xmlns:mc="http://schemas.openxmlformats.org/markup-compatibility/2006" xmlns:o="urn:schemas-microsoft-com:office:office" xmlns:r="http://schemas.openxmlformats.org/officeDocument/2006/relationships" xmlns:m="http://schemas.openxmlformats.org/officeDocument/2006/math" xmlns:v="urn:schemas-microsoft-com:vml" xmlns:wp14="http://schemas.microsoft.com/office/word/2010/wordprocessingDrawing" xmlns:wp="http://schemas.openxmlformats.org/drawingml/2006/wordprocessingDrawing" xmlns:w10="urn:schemas-microsoft-com:office:word" xmlns:w="http://schemas.openxmlformats.org/wordprocessingml/2006/main" xmlns:w14="http://schemas.microsoft.com/office/word/2010/wordml" xmlns:w15="http://schemas.microsoft.com/office/word/2012/wordml" xmlns:w16se="http://schemas.microsoft.com/office/word/2015/wordml/symex" xmlns:wpg="http://schemas.microsoft.com/office/word/2010/wordprocessingGroup" xmlns:wpi="http://schemas.microsoft.com/office/word/2010/wordprocessingInk" xmlns:wne="http://schemas.microsoft.com/office/word/2006/wordml" xmlns:wps="http://schemas.microsoft.com/office/word/2010/wordprocessingShape" mc:Ignorable="w14 w15 w16se wp14">
+<w:footnotes xmlns:wpc="http://schemas.microsoft.com/office/word/2010/wordprocessingCanvas" xmlns:cx="http://schemas.microsoft.com/office/drawing/2014/chartex" xmlns:cx1="http://schemas.microsoft.com/office/drawing/2015/9/8/chartex" xmlns:cx2="http://schemas.microsoft.com/office/drawing/2015/10/21/chartex" xmlns:cx3="http://schemas.microsoft.com/office/drawing/2016/5/9/chartex" xmlns:cx4="http://schemas.microsoft.com/office/drawing/2016/5/10/chartex" xmlns:cx5="http://schemas.microsoft.com/office/drawing/2016/5/11/chartex" xmlns:cx6="http://schemas.microsoft.com/office/drawing/2016/5/12/chartex" xmlns:cx7="http://schemas.microsoft.com/office/drawing/2016/5/13/chartex" xmlns:cx8="http://schemas.microsoft.com/office/drawing/2016/5/14/chartex" xmlns:mc="http://schemas.openxmlformats.org/markup-compatibility/2006" xmlns:aink="http://schemas.microsoft.com/office/drawing/2016/ink" xmlns:am3d="http://schemas.microsoft.com/office/drawing/2017/model3d" xmlns:o="urn:schemas-microsoft-com:office:office" xmlns:oel="http://schemas.microsoft.com/office/2019/extlst" xmlns:r="http://schemas.openxmlformats.org/officeDocument/2006/relationships" xmlns:m="http://schemas.openxmlformats.org/officeDocument/2006/math" xmlns:v="urn:schemas-microsoft-com:vml" xmlns:wp14="http://schemas.microsoft.com/office/word/2010/wordprocessingDrawing" xmlns:wp="http://schemas.openxmlformats.org/drawingml/2006/wordprocessingDrawing" xmlns:w10="urn:schemas-microsoft-com:office:word" xmlns:w="http://schemas.openxmlformats.org/wordprocessingml/2006/main" xmlns:w14="http://schemas.microsoft.com/office/word/2010/wordml" xmlns:w15="http://schemas.microsoft.com/office/word/2012/wordml" xmlns:w16cex="http://schemas.microsoft.com/office/word/2018/wordml/cex" xmlns:w16cid="http://schemas.microsoft.com/office/word/2016/wordml/cid" xmlns:w16="http://schemas.microsoft.com/office/word/2018/wordml" xmlns:w16sdtdh="http://schemas.microsoft.com/office/word/2020/wordml/sdtdatahash" xmlns:w16se="http://schemas.microsoft.com/office/word/2015/wordml/symex" xmlns:wpg="http://schemas.microsoft.com/office/word/2010/wordprocessingGroup" xmlns:wpi="http://schemas.microsoft.com/office/word/2010/wordprocessingInk" xmlns:wne="http://schemas.microsoft.com/office/word/2006/wordml" xmlns:wps="http://schemas.microsoft.com/office/word/2010/wordprocessingShape" mc:Ignorable="w14 w15 w16se w16cid w16 w16cex w16sdtdh wp14">
   <w:footnote w:type="separator" w:id="-1">
     <w:p>
       <w:pPr>
@@ -31893,7 +31252,7 @@
 </file>
 
 <file path=word/header1.xml><?xml version="1.0" encoding="utf-8"?>
-<w:hdr xmlns:wpc="http://schemas.microsoft.com/office/word/2010/wordprocessingCanvas" xmlns:cx="http://schemas.microsoft.com/office/drawing/2014/chartex" xmlns:cx1="http://schemas.microsoft.com/office/drawing/2015/9/8/chartex" xmlns:mc="http://schemas.openxmlformats.org/markup-compatibility/2006" xmlns:o="urn:schemas-microsoft-com:office:office" xmlns:r="http://schemas.openxmlformats.org/officeDocument/2006/relationships" xmlns:m="http://schemas.openxmlformats.org/officeDocument/2006/math" xmlns:v="urn:schemas-microsoft-com:vml" xmlns:wp14="http://schemas.microsoft.com/office/word/2010/wordprocessingDrawing" xmlns:wp="http://schemas.openxmlformats.org/drawingml/2006/wordprocessingDrawing" xmlns:w10="urn:schemas-microsoft-com:office:word" xmlns:w="http://schemas.openxmlformats.org/wordprocessingml/2006/main" xmlns:w14="http://schemas.microsoft.com/office/word/2010/wordml" xmlns:w15="http://schemas.microsoft.com/office/word/2012/wordml" xmlns:w16se="http://schemas.microsoft.com/office/word/2015/wordml/symex" xmlns:wpg="http://schemas.microsoft.com/office/word/2010/wordprocessingGroup" xmlns:wpi="http://schemas.microsoft.com/office/word/2010/wordprocessingInk" xmlns:wne="http://schemas.microsoft.com/office/word/2006/wordml" xmlns:wps="http://schemas.microsoft.com/office/word/2010/wordprocessingShape" mc:Ignorable="w14 w15 w16se wp14">
+<w:hdr xmlns:wpc="http://schemas.microsoft.com/office/word/2010/wordprocessingCanvas" xmlns:cx="http://schemas.microsoft.com/office/drawing/2014/chartex" xmlns:cx1="http://schemas.microsoft.com/office/drawing/2015/9/8/chartex" xmlns:cx2="http://schemas.microsoft.com/office/drawing/2015/10/21/chartex" xmlns:cx3="http://schemas.microsoft.com/office/drawing/2016/5/9/chartex" xmlns:cx4="http://schemas.microsoft.com/office/drawing/2016/5/10/chartex" xmlns:cx5="http://schemas.microsoft.com/office/drawing/2016/5/11/chartex" xmlns:cx6="http://schemas.microsoft.com/office/drawing/2016/5/12/chartex" xmlns:cx7="http://schemas.microsoft.com/office/drawing/2016/5/13/chartex" xmlns:cx8="http://schemas.microsoft.com/office/drawing/2016/5/14/chartex" xmlns:mc="http://schemas.openxmlformats.org/markup-compatibility/2006" xmlns:aink="http://schemas.microsoft.com/office/drawing/2016/ink" xmlns:am3d="http://schemas.microsoft.com/office/drawing/2017/model3d" xmlns:o="urn:schemas-microsoft-com:office:office" xmlns:oel="http://schemas.microsoft.com/office/2019/extlst" xmlns:r="http://schemas.openxmlformats.org/officeDocument/2006/relationships" xmlns:m="http://schemas.openxmlformats.org/officeDocument/2006/math" xmlns:v="urn:schemas-microsoft-com:vml" xmlns:wp14="http://schemas.microsoft.com/office/word/2010/wordprocessingDrawing" xmlns:wp="http://schemas.openxmlformats.org/drawingml/2006/wordprocessingDrawing" xmlns:w10="urn:schemas-microsoft-com:office:word" xmlns:w="http://schemas.openxmlformats.org/wordprocessingml/2006/main" xmlns:w14="http://schemas.microsoft.com/office/word/2010/wordml" xmlns:w15="http://schemas.microsoft.com/office/word/2012/wordml" xmlns:w16cex="http://schemas.microsoft.com/office/word/2018/wordml/cex" xmlns:w16cid="http://schemas.microsoft.com/office/word/2016/wordml/cid" xmlns:w16="http://schemas.microsoft.com/office/word/2018/wordml" xmlns:w16sdtdh="http://schemas.microsoft.com/office/word/2020/wordml/sdtdatahash" xmlns:w16se="http://schemas.microsoft.com/office/word/2015/wordml/symex" xmlns:wpg="http://schemas.microsoft.com/office/word/2010/wordprocessingGroup" xmlns:wpi="http://schemas.microsoft.com/office/word/2010/wordprocessingInk" xmlns:wne="http://schemas.microsoft.com/office/word/2006/wordml" xmlns:wps="http://schemas.microsoft.com/office/word/2010/wordprocessingShape" mc:Ignorable="w14 w15 w16se w16cid w16 w16cex w16sdtdh wp14">
   <w:p>
     <w:pPr>
       <w:pStyle w:val="Header"/>
@@ -31906,7 +31265,7 @@
 </file>
 
 <file path=word/header2.xml><?xml version="1.0" encoding="utf-8"?>
-<w:hdr xmlns:wpc="http://schemas.microsoft.com/office/word/2010/wordprocessingCanvas" xmlns:cx="http://schemas.microsoft.com/office/drawing/2014/chartex" xmlns:cx1="http://schemas.microsoft.com/office/drawing/2015/9/8/chartex" xmlns:mc="http://schemas.openxmlformats.org/markup-compatibility/2006" xmlns:o="urn:schemas-microsoft-com:office:office" xmlns:r="http://schemas.openxmlformats.org/officeDocument/2006/relationships" xmlns:m="http://schemas.openxmlformats.org/officeDocument/2006/math" xmlns:v="urn:schemas-microsoft-com:vml" xmlns:wp14="http://schemas.microsoft.com/office/word/2010/wordprocessingDrawing" xmlns:wp="http://schemas.openxmlformats.org/drawingml/2006/wordprocessingDrawing" xmlns:w10="urn:schemas-microsoft-com:office:word" xmlns:w="http://schemas.openxmlformats.org/wordprocessingml/2006/main" xmlns:w14="http://schemas.microsoft.com/office/word/2010/wordml" xmlns:w15="http://schemas.microsoft.com/office/word/2012/wordml" xmlns:w16se="http://schemas.microsoft.com/office/word/2015/wordml/symex" xmlns:wpg="http://schemas.microsoft.com/office/word/2010/wordprocessingGroup" xmlns:wpi="http://schemas.microsoft.com/office/word/2010/wordprocessingInk" xmlns:wne="http://schemas.microsoft.com/office/word/2006/wordml" xmlns:wps="http://schemas.microsoft.com/office/word/2010/wordprocessingShape" mc:Ignorable="w14 w15 w16se wp14">
+<w:hdr xmlns:wpc="http://schemas.microsoft.com/office/word/2010/wordprocessingCanvas" xmlns:cx="http://schemas.microsoft.com/office/drawing/2014/chartex" xmlns:cx1="http://schemas.microsoft.com/office/drawing/2015/9/8/chartex" xmlns:cx2="http://schemas.microsoft.com/office/drawing/2015/10/21/chartex" xmlns:cx3="http://schemas.microsoft.com/office/drawing/2016/5/9/chartex" xmlns:cx4="http://schemas.microsoft.com/office/drawing/2016/5/10/chartex" xmlns:cx5="http://schemas.microsoft.com/office/drawing/2016/5/11/chartex" xmlns:cx6="http://schemas.microsoft.com/office/drawing/2016/5/12/chartex" xmlns:cx7="http://schemas.microsoft.com/office/drawing/2016/5/13/chartex" xmlns:cx8="http://schemas.microsoft.com/office/drawing/2016/5/14/chartex" xmlns:mc="http://schemas.openxmlformats.org/markup-compatibility/2006" xmlns:aink="http://schemas.microsoft.com/office/drawing/2016/ink" xmlns:am3d="http://schemas.microsoft.com/office/drawing/2017/model3d" xmlns:o="urn:schemas-microsoft-com:office:office" xmlns:oel="http://schemas.microsoft.com/office/2019/extlst" xmlns:r="http://schemas.openxmlformats.org/officeDocument/2006/relationships" xmlns:m="http://schemas.openxmlformats.org/officeDocument/2006/math" xmlns:v="urn:schemas-microsoft-com:vml" xmlns:wp14="http://schemas.microsoft.com/office/word/2010/wordprocessingDrawing" xmlns:wp="http://schemas.openxmlformats.org/drawingml/2006/wordprocessingDrawing" xmlns:w10="urn:schemas-microsoft-com:office:word" xmlns:w="http://schemas.openxmlformats.org/wordprocessingml/2006/main" xmlns:w14="http://schemas.microsoft.com/office/word/2010/wordml" xmlns:w15="http://schemas.microsoft.com/office/word/2012/wordml" xmlns:w16cex="http://schemas.microsoft.com/office/word/2018/wordml/cex" xmlns:w16cid="http://schemas.microsoft.com/office/word/2016/wordml/cid" xmlns:w16="http://schemas.microsoft.com/office/word/2018/wordml" xmlns:w16sdtdh="http://schemas.microsoft.com/office/word/2020/wordml/sdtdatahash" xmlns:w16se="http://schemas.microsoft.com/office/word/2015/wordml/symex" xmlns:wpg="http://schemas.microsoft.com/office/word/2010/wordprocessingGroup" xmlns:wpi="http://schemas.microsoft.com/office/word/2010/wordprocessingInk" xmlns:wne="http://schemas.microsoft.com/office/word/2006/wordml" xmlns:wps="http://schemas.microsoft.com/office/word/2010/wordprocessingShape" mc:Ignorable="w14 w15 w16se w16cid w16 w16cex w16sdtdh wp14">
   <w:p>
     <w:pPr>
       <w:pStyle w:val="Header"/>
@@ -31919,7 +31278,7 @@
 </file>
 
 <file path=word/styles.xml><?xml version="1.0" encoding="utf-8"?>
-<w:styles xmlns:mc="http://schemas.openxmlformats.org/markup-compatibility/2006" xmlns:r="http://schemas.openxmlformats.org/officeDocument/2006/relationships" xmlns:w="http://schemas.openxmlformats.org/wordprocessingml/2006/main" xmlns:w14="http://schemas.microsoft.com/office/word/2010/wordml" xmlns:w15="http://schemas.microsoft.com/office/word/2012/wordml" xmlns:w16se="http://schemas.microsoft.com/office/word/2015/wordml/symex" mc:Ignorable="w14 w15 w16se">
+<w:styles xmlns:mc="http://schemas.openxmlformats.org/markup-compatibility/2006" xmlns:r="http://schemas.openxmlformats.org/officeDocument/2006/relationships" xmlns:w="http://schemas.openxmlformats.org/wordprocessingml/2006/main" xmlns:w14="http://schemas.microsoft.com/office/word/2010/wordml" xmlns:w15="http://schemas.microsoft.com/office/word/2012/wordml" xmlns:w16cex="http://schemas.microsoft.com/office/word/2018/wordml/cex" xmlns:w16cid="http://schemas.microsoft.com/office/word/2016/wordml/cid" xmlns:w16="http://schemas.microsoft.com/office/word/2018/wordml" xmlns:w16sdtdh="http://schemas.microsoft.com/office/word/2020/wordml/sdtdatahash" xmlns:w16se="http://schemas.microsoft.com/office/word/2015/wordml/symex" mc:Ignorable="w14 w15 w16se w16cid w16 w16cex w16sdtdh">
   <w:docDefaults>
     <w:rPrDefault>
       <w:rPr>
@@ -31929,7 +31288,7 @@
     </w:rPrDefault>
     <w:pPrDefault/>
   </w:docDefaults>
-  <w:latentStyles w:defLockedState="0" w:defUIPriority="99" w:defSemiHidden="0" w:defUnhideWhenUsed="0" w:defQFormat="0" w:count="371">
+  <w:latentStyles w:defLockedState="0" w:defUIPriority="99" w:defSemiHidden="0" w:defUnhideWhenUsed="0" w:defQFormat="0" w:count="376">
     <w:lsdException w:name="Normal" w:uiPriority="0" w:qFormat="1"/>
     <w:lsdException w:name="heading 1" w:uiPriority="9" w:qFormat="1"/>
     <w:lsdException w:name="heading 2" w:semiHidden="1" w:uiPriority="9" w:unhideWhenUsed="1" w:qFormat="1"/>
@@ -32035,7 +31394,6 @@
     <w:lsdException w:name="HTML Sample" w:semiHidden="1" w:unhideWhenUsed="1"/>
     <w:lsdException w:name="HTML Typewriter" w:semiHidden="1" w:unhideWhenUsed="1"/>
     <w:lsdException w:name="HTML Variable" w:semiHidden="1" w:unhideWhenUsed="1"/>
-    <w:lsdException w:name="Normal Table" w:semiHidden="1" w:unhideWhenUsed="1"/>
     <w:lsdException w:name="annotation subject" w:semiHidden="1" w:unhideWhenUsed="1"/>
     <w:lsdException w:name="No List" w:semiHidden="1" w:unhideWhenUsed="1"/>
     <w:lsdException w:name="Outline List 1" w:semiHidden="1" w:unhideWhenUsed="1"/>
@@ -32078,11 +31436,8 @@
     <w:lsdException w:name="Table Contemporary" w:semiHidden="1" w:unhideWhenUsed="1"/>
     <w:lsdException w:name="Table Elegant" w:semiHidden="1" w:unhideWhenUsed="1"/>
     <w:lsdException w:name="Table Professional" w:semiHidden="1" w:unhideWhenUsed="1"/>
-    <w:lsdException w:name="Table Subtle 1" w:semiHidden="1" w:unhideWhenUsed="1"/>
     <w:lsdException w:name="Table Subtle 2" w:semiHidden="1" w:unhideWhenUsed="1"/>
     <w:lsdException w:name="Table Web 1" w:semiHidden="1" w:unhideWhenUsed="1"/>
-    <w:lsdException w:name="Table Web 2" w:semiHidden="1" w:unhideWhenUsed="1"/>
-    <w:lsdException w:name="Table Web 3" w:semiHidden="1" w:unhideWhenUsed="1"/>
     <w:lsdException w:name="Balloon Text" w:semiHidden="1" w:unhideWhenUsed="1"/>
     <w:lsdException w:name="Table Grid" w:uiPriority="59"/>
     <w:lsdException w:name="Table Theme" w:semiHidden="1" w:unhideWhenUsed="1"/>
@@ -32301,6 +31656,11 @@
     <w:lsdException w:name="List Table 5 Dark Accent 6" w:uiPriority="50"/>
     <w:lsdException w:name="List Table 6 Colorful Accent 6" w:uiPriority="51"/>
     <w:lsdException w:name="List Table 7 Colorful Accent 6" w:uiPriority="52"/>
+    <w:lsdException w:name="Mention" w:semiHidden="1" w:unhideWhenUsed="1"/>
+    <w:lsdException w:name="Smart Hyperlink" w:semiHidden="1" w:unhideWhenUsed="1"/>
+    <w:lsdException w:name="Hashtag" w:semiHidden="1" w:unhideWhenUsed="1"/>
+    <w:lsdException w:name="Unresolved Mention" w:semiHidden="1" w:unhideWhenUsed="1"/>
+    <w:lsdException w:name="Smart Link" w:semiHidden="1" w:unhideWhenUsed="1"/>
   </w:latentStyles>
   <w:style w:type="paragraph" w:default="1" w:styleId="Normal">
     <w:name w:val="Normal"/>

</xml_diff>

<commit_message>
Udaka Shanti Ver 4.2 Final files - 18/07/2022
</commit_message>
<xml_diff>
--- a/udaka-shAnti/US Sanskrit Corrections.docx
+++ b/udaka-shAnti/US Sanskrit Corrections.docx
@@ -1,6 +1,6 @@
 
 <file path=word/document.xml><?xml version="1.0" encoding="utf-8"?>
-<w:document xmlns:wpc="http://schemas.microsoft.com/office/word/2010/wordprocessingCanvas" xmlns:cx="http://schemas.microsoft.com/office/drawing/2014/chartex" xmlns:cx1="http://schemas.microsoft.com/office/drawing/2015/9/8/chartex" xmlns:mc="http://schemas.openxmlformats.org/markup-compatibility/2006" xmlns:o="urn:schemas-microsoft-com:office:office" xmlns:r="http://schemas.openxmlformats.org/officeDocument/2006/relationships" xmlns:m="http://schemas.openxmlformats.org/officeDocument/2006/math" xmlns:v="urn:schemas-microsoft-com:vml" xmlns:wp14="http://schemas.microsoft.com/office/word/2010/wordprocessingDrawing" xmlns:wp="http://schemas.openxmlformats.org/drawingml/2006/wordprocessingDrawing" xmlns:w10="urn:schemas-microsoft-com:office:word" xmlns:w="http://schemas.openxmlformats.org/wordprocessingml/2006/main" xmlns:w14="http://schemas.microsoft.com/office/word/2010/wordml" xmlns:w15="http://schemas.microsoft.com/office/word/2012/wordml" xmlns:w16se="http://schemas.microsoft.com/office/word/2015/wordml/symex" xmlns:wpg="http://schemas.microsoft.com/office/word/2010/wordprocessingGroup" xmlns:wpi="http://schemas.microsoft.com/office/word/2010/wordprocessingInk" xmlns:wne="http://schemas.microsoft.com/office/word/2006/wordml" xmlns:wps="http://schemas.microsoft.com/office/word/2010/wordprocessingShape" mc:Ignorable="w14 w15 w16se wp14">
+<w:document xmlns:wpc="http://schemas.microsoft.com/office/word/2010/wordprocessingCanvas" xmlns:cx="http://schemas.microsoft.com/office/drawing/2014/chartex" xmlns:cx1="http://schemas.microsoft.com/office/drawing/2015/9/8/chartex" xmlns:cx2="http://schemas.microsoft.com/office/drawing/2015/10/21/chartex" xmlns:cx3="http://schemas.microsoft.com/office/drawing/2016/5/9/chartex" xmlns:cx4="http://schemas.microsoft.com/office/drawing/2016/5/10/chartex" xmlns:cx5="http://schemas.microsoft.com/office/drawing/2016/5/11/chartex" xmlns:cx6="http://schemas.microsoft.com/office/drawing/2016/5/12/chartex" xmlns:cx7="http://schemas.microsoft.com/office/drawing/2016/5/13/chartex" xmlns:cx8="http://schemas.microsoft.com/office/drawing/2016/5/14/chartex" xmlns:mc="http://schemas.openxmlformats.org/markup-compatibility/2006" xmlns:aink="http://schemas.microsoft.com/office/drawing/2016/ink" xmlns:am3d="http://schemas.microsoft.com/office/drawing/2017/model3d" xmlns:o="urn:schemas-microsoft-com:office:office" xmlns:oel="http://schemas.microsoft.com/office/2019/extlst" xmlns:r="http://schemas.openxmlformats.org/officeDocument/2006/relationships" xmlns:m="http://schemas.openxmlformats.org/officeDocument/2006/math" xmlns:v="urn:schemas-microsoft-com:vml" xmlns:wp14="http://schemas.microsoft.com/office/word/2010/wordprocessingDrawing" xmlns:wp="http://schemas.openxmlformats.org/drawingml/2006/wordprocessingDrawing" xmlns:w10="urn:schemas-microsoft-com:office:word" xmlns:w="http://schemas.openxmlformats.org/wordprocessingml/2006/main" xmlns:w14="http://schemas.microsoft.com/office/word/2010/wordml" xmlns:w15="http://schemas.microsoft.com/office/word/2012/wordml" xmlns:w16cex="http://schemas.microsoft.com/office/word/2018/wordml/cex" xmlns:w16cid="http://schemas.microsoft.com/office/word/2016/wordml/cid" xmlns:w16="http://schemas.microsoft.com/office/word/2018/wordml" xmlns:w16sdtdh="http://schemas.microsoft.com/office/word/2020/wordml/sdtdatahash" xmlns:w16se="http://schemas.microsoft.com/office/word/2015/wordml/symex" xmlns:wpg="http://schemas.microsoft.com/office/word/2010/wordprocessingGroup" xmlns:wpi="http://schemas.microsoft.com/office/word/2010/wordprocessingInk" xmlns:wne="http://schemas.microsoft.com/office/word/2006/wordml" xmlns:wps="http://schemas.microsoft.com/office/word/2010/wordprocessingShape" mc:Ignorable="w14 w15 w16se w16cid w16 w16cex w16sdtdh wp14">
   <w:body>
     <w:p>
       <w:pPr>
@@ -273,7 +273,25 @@
                 <w:sz w:val="28"/>
                 <w:szCs w:val="28"/>
               </w:rPr>
-              <w:t>devaH</w:t>
+              <w:t>dev</w:t>
+            </w:r>
+            <w:r>
+              <w:rPr>
+                <w:b/>
+                <w:bCs/>
+                <w:sz w:val="28"/>
+                <w:szCs w:val="28"/>
+              </w:rPr>
+              <w:t>A</w:t>
+            </w:r>
+            <w:r>
+              <w:rPr>
+                <w:b/>
+                <w:bCs/>
+                <w:sz w:val="28"/>
+                <w:szCs w:val="28"/>
+              </w:rPr>
+              <w:t>H</w:t>
             </w:r>
             <w:proofErr w:type="spellEnd"/>
             <w:r>
@@ -313,7 +331,25 @@
                 <w:sz w:val="28"/>
                 <w:szCs w:val="28"/>
               </w:rPr>
-              <w:t>AnuShagam</w:t>
+              <w:t>AnuSha</w:t>
+            </w:r>
+            <w:r>
+              <w:rPr>
+                <w:b/>
+                <w:bCs/>
+                <w:sz w:val="28"/>
+                <w:szCs w:val="28"/>
+              </w:rPr>
+              <w:t>n</w:t>
+            </w:r>
+            <w:r>
+              <w:rPr>
+                <w:b/>
+                <w:bCs/>
+                <w:sz w:val="28"/>
+                <w:szCs w:val="28"/>
+              </w:rPr>
+              <w:t>gam</w:t>
             </w:r>
             <w:proofErr w:type="spellEnd"/>
             <w:r>
@@ -637,7 +673,25 @@
                 <w:sz w:val="28"/>
                 <w:szCs w:val="28"/>
               </w:rPr>
-              <w:t>devaH</w:t>
+              <w:t>dev</w:t>
+            </w:r>
+            <w:r>
+              <w:rPr>
+                <w:b/>
+                <w:bCs/>
+                <w:sz w:val="28"/>
+                <w:szCs w:val="28"/>
+              </w:rPr>
+              <w:t>A</w:t>
+            </w:r>
+            <w:r>
+              <w:rPr>
+                <w:b/>
+                <w:bCs/>
+                <w:sz w:val="28"/>
+                <w:szCs w:val="28"/>
+              </w:rPr>
+              <w:t>H</w:t>
             </w:r>
             <w:proofErr w:type="spellEnd"/>
             <w:r>
@@ -677,7 +731,25 @@
                 <w:sz w:val="28"/>
                 <w:szCs w:val="28"/>
               </w:rPr>
-              <w:t>AnuShagam</w:t>
+              <w:t>AnuSha</w:t>
+            </w:r>
+            <w:r>
+              <w:rPr>
+                <w:b/>
+                <w:bCs/>
+                <w:sz w:val="28"/>
+                <w:szCs w:val="28"/>
+              </w:rPr>
+              <w:t>n</w:t>
+            </w:r>
+            <w:r>
+              <w:rPr>
+                <w:b/>
+                <w:bCs/>
+                <w:sz w:val="28"/>
+                <w:szCs w:val="28"/>
+              </w:rPr>
+              <w:t>gam</w:t>
             </w:r>
             <w:proofErr w:type="spellEnd"/>
             <w:r>
@@ -1096,7 +1168,25 @@
                 <w:sz w:val="28"/>
                 <w:szCs w:val="28"/>
               </w:rPr>
-              <w:t>AnuShagam</w:t>
+              <w:t>AnuSha</w:t>
+            </w:r>
+            <w:r>
+              <w:rPr>
+                <w:b/>
+                <w:bCs/>
+                <w:sz w:val="28"/>
+                <w:szCs w:val="28"/>
+              </w:rPr>
+              <w:t>n</w:t>
+            </w:r>
+            <w:r>
+              <w:rPr>
+                <w:b/>
+                <w:bCs/>
+                <w:sz w:val="28"/>
+                <w:szCs w:val="28"/>
+              </w:rPr>
+              <w:t>gam</w:t>
             </w:r>
             <w:proofErr w:type="spellEnd"/>
             <w:r>
@@ -1428,7 +1518,25 @@
                 <w:sz w:val="28"/>
                 <w:szCs w:val="28"/>
               </w:rPr>
-              <w:t>AnuShagam</w:t>
+              <w:t>AnuSha</w:t>
+            </w:r>
+            <w:r>
+              <w:rPr>
+                <w:b/>
+                <w:bCs/>
+                <w:sz w:val="28"/>
+                <w:szCs w:val="28"/>
+              </w:rPr>
+              <w:t>n</w:t>
+            </w:r>
+            <w:r>
+              <w:rPr>
+                <w:b/>
+                <w:bCs/>
+                <w:sz w:val="28"/>
+                <w:szCs w:val="28"/>
+              </w:rPr>
+              <w:t>gam</w:t>
             </w:r>
             <w:proofErr w:type="spellEnd"/>
             <w:r>
@@ -1718,7 +1826,25 @@
                 <w:sz w:val="28"/>
                 <w:szCs w:val="28"/>
               </w:rPr>
-              <w:t>AnuShagam</w:t>
+              <w:t>AnuSha</w:t>
+            </w:r>
+            <w:r>
+              <w:rPr>
+                <w:b/>
+                <w:bCs/>
+                <w:sz w:val="28"/>
+                <w:szCs w:val="28"/>
+              </w:rPr>
+              <w:t>n</w:t>
+            </w:r>
+            <w:r>
+              <w:rPr>
+                <w:b/>
+                <w:bCs/>
+                <w:sz w:val="28"/>
+                <w:szCs w:val="28"/>
+              </w:rPr>
+              <w:t>gam</w:t>
             </w:r>
             <w:proofErr w:type="spellEnd"/>
             <w:r>
@@ -2128,7 +2254,25 @@
                 <w:sz w:val="28"/>
                 <w:szCs w:val="28"/>
               </w:rPr>
-              <w:t>AnuShagam</w:t>
+              <w:t>AnuSha</w:t>
+            </w:r>
+            <w:r>
+              <w:rPr>
+                <w:b/>
+                <w:bCs/>
+                <w:sz w:val="28"/>
+                <w:szCs w:val="28"/>
+              </w:rPr>
+              <w:t>n</w:t>
+            </w:r>
+            <w:r>
+              <w:rPr>
+                <w:b/>
+                <w:bCs/>
+                <w:sz w:val="28"/>
+                <w:szCs w:val="28"/>
+              </w:rPr>
+              <w:t>gam</w:t>
             </w:r>
             <w:proofErr w:type="spellEnd"/>
             <w:r>
@@ -2460,7 +2604,25 @@
                 <w:sz w:val="28"/>
                 <w:szCs w:val="28"/>
               </w:rPr>
-              <w:t>AnuShagam</w:t>
+              <w:t>AnuSha</w:t>
+            </w:r>
+            <w:r>
+              <w:rPr>
+                <w:b/>
+                <w:bCs/>
+                <w:sz w:val="28"/>
+                <w:szCs w:val="28"/>
+              </w:rPr>
+              <w:t>n</w:t>
+            </w:r>
+            <w:r>
+              <w:rPr>
+                <w:b/>
+                <w:bCs/>
+                <w:sz w:val="28"/>
+                <w:szCs w:val="28"/>
+              </w:rPr>
+              <w:t>gam</w:t>
             </w:r>
             <w:proofErr w:type="spellEnd"/>
             <w:r>
@@ -2850,7 +3012,25 @@
                 <w:sz w:val="28"/>
                 <w:szCs w:val="28"/>
               </w:rPr>
-              <w:t>AnuShagam</w:t>
+              <w:t>AnuSha</w:t>
+            </w:r>
+            <w:r>
+              <w:rPr>
+                <w:b/>
+                <w:bCs/>
+                <w:sz w:val="28"/>
+                <w:szCs w:val="28"/>
+              </w:rPr>
+              <w:t>n</w:t>
+            </w:r>
+            <w:r>
+              <w:rPr>
+                <w:b/>
+                <w:bCs/>
+                <w:sz w:val="28"/>
+                <w:szCs w:val="28"/>
+              </w:rPr>
+              <w:t>gam</w:t>
             </w:r>
             <w:proofErr w:type="spellEnd"/>
             <w:r>
@@ -3735,27 +3915,7 @@
                 <w:sz w:val="28"/>
                 <w:szCs w:val="28"/>
               </w:rPr>
-              <w:t xml:space="preserve">1.26 </w:t>
-            </w:r>
-            <w:proofErr w:type="spellStart"/>
-            <w:r>
-              <w:rPr>
-                <w:b/>
-                <w:bCs/>
-                <w:sz w:val="28"/>
-                <w:szCs w:val="28"/>
-              </w:rPr>
-              <w:t>Atharva</w:t>
-            </w:r>
-            <w:proofErr w:type="spellEnd"/>
-            <w:r>
-              <w:rPr>
-                <w:b/>
-                <w:bCs/>
-                <w:sz w:val="28"/>
-                <w:szCs w:val="28"/>
-              </w:rPr>
-              <w:t xml:space="preserve"> </w:t>
+              <w:t xml:space="preserve">1.26 Atharva </w:t>
             </w:r>
             <w:proofErr w:type="spellStart"/>
             <w:r>
@@ -6207,7 +6367,6 @@
               <w:t>–</w:t>
             </w:r>
             <w:proofErr w:type="spellStart"/>
-            <w:proofErr w:type="gramStart"/>
             <w:r>
               <w:rPr>
                 <w:rFonts w:ascii="BRH Devanagari Extra" w:hAnsi="BRH Devanagari Extra" w:cs="BRH Devanagari Extra"/>
@@ -6227,7 +6386,6 @@
               </w:rPr>
               <w:t>(</w:t>
             </w:r>
-            <w:proofErr w:type="gramEnd"/>
             <w:r>
               <w:rPr>
                 <w:rFonts w:cs="Arial"/>
@@ -6437,7 +6595,6 @@
               <w:t>–</w:t>
             </w:r>
             <w:proofErr w:type="spellStart"/>
-            <w:proofErr w:type="gramStart"/>
             <w:r>
               <w:rPr>
                 <w:rFonts w:ascii="BRH Devanagari Extra" w:hAnsi="BRH Devanagari Extra" w:cs="BRH Devanagari Extra"/>
@@ -6457,7 +6614,6 @@
               </w:rPr>
               <w:t>(</w:t>
             </w:r>
-            <w:proofErr w:type="gramEnd"/>
             <w:r>
               <w:rPr>
                 <w:rFonts w:cs="Arial"/>
@@ -6705,27 +6861,7 @@
                 <w:sz w:val="28"/>
                 <w:szCs w:val="28"/>
               </w:rPr>
-              <w:t xml:space="preserve">Para No. 89 + </w:t>
-            </w:r>
-            <w:proofErr w:type="spellStart"/>
-            <w:r>
-              <w:rPr>
-                <w:b/>
-                <w:bCs/>
-                <w:sz w:val="28"/>
-                <w:szCs w:val="28"/>
-              </w:rPr>
-              <w:t>Nakshatra</w:t>
-            </w:r>
-            <w:proofErr w:type="spellEnd"/>
-            <w:r>
-              <w:rPr>
-                <w:b/>
-                <w:bCs/>
-                <w:sz w:val="28"/>
-                <w:szCs w:val="28"/>
-              </w:rPr>
-              <w:t xml:space="preserve"> </w:t>
+              <w:t xml:space="preserve">Para No. 89 + Nakshatra </w:t>
             </w:r>
             <w:proofErr w:type="spellStart"/>
             <w:r>
@@ -7070,27 +7206,7 @@
                 <w:sz w:val="28"/>
                 <w:szCs w:val="28"/>
               </w:rPr>
-              <w:t xml:space="preserve">Para No. 89 + </w:t>
-            </w:r>
-            <w:proofErr w:type="spellStart"/>
-            <w:r>
-              <w:rPr>
-                <w:b/>
-                <w:bCs/>
-                <w:sz w:val="28"/>
-                <w:szCs w:val="28"/>
-              </w:rPr>
-              <w:t>Nakshatra</w:t>
-            </w:r>
-            <w:proofErr w:type="spellEnd"/>
-            <w:r>
-              <w:rPr>
-                <w:b/>
-                <w:bCs/>
-                <w:sz w:val="28"/>
-                <w:szCs w:val="28"/>
-              </w:rPr>
-              <w:t xml:space="preserve"> </w:t>
+              <w:t xml:space="preserve">Para No. 89 + Nakshatra </w:t>
             </w:r>
             <w:proofErr w:type="spellStart"/>
             <w:r>
@@ -7586,27 +7702,7 @@
                 <w:sz w:val="28"/>
                 <w:szCs w:val="28"/>
               </w:rPr>
-              <w:t xml:space="preserve">+ </w:t>
-            </w:r>
-            <w:proofErr w:type="spellStart"/>
-            <w:r>
-              <w:rPr>
-                <w:b/>
-                <w:bCs/>
-                <w:sz w:val="28"/>
-                <w:szCs w:val="28"/>
-              </w:rPr>
-              <w:t>Nakshatra</w:t>
-            </w:r>
-            <w:proofErr w:type="spellEnd"/>
-            <w:r>
-              <w:rPr>
-                <w:b/>
-                <w:bCs/>
-                <w:sz w:val="28"/>
-                <w:szCs w:val="28"/>
-              </w:rPr>
-              <w:t xml:space="preserve"> </w:t>
+              <w:t xml:space="preserve">+ Nakshatra </w:t>
             </w:r>
             <w:proofErr w:type="spellStart"/>
             <w:r>
@@ -8050,27 +8146,7 @@
                 <w:sz w:val="28"/>
                 <w:szCs w:val="28"/>
               </w:rPr>
-              <w:t xml:space="preserve">1.37 – </w:t>
-            </w:r>
-            <w:proofErr w:type="spellStart"/>
-            <w:r>
-              <w:rPr>
-                <w:b/>
-                <w:bCs/>
-                <w:sz w:val="28"/>
-                <w:szCs w:val="28"/>
-              </w:rPr>
-              <w:t>Nakshatra</w:t>
-            </w:r>
-            <w:proofErr w:type="spellEnd"/>
-            <w:r>
-              <w:rPr>
-                <w:b/>
-                <w:bCs/>
-                <w:sz w:val="28"/>
-                <w:szCs w:val="28"/>
-              </w:rPr>
-              <w:t xml:space="preserve"> </w:t>
+              <w:t xml:space="preserve">1.37 – Nakshatra </w:t>
             </w:r>
             <w:proofErr w:type="spellStart"/>
             <w:r>
@@ -8103,25 +8179,14 @@
                 <w:szCs w:val="28"/>
               </w:rPr>
             </w:pPr>
-            <w:proofErr w:type="spellStart"/>
-            <w:r>
-              <w:rPr>
-                <w:b/>
-                <w:bCs/>
-                <w:sz w:val="28"/>
-                <w:szCs w:val="28"/>
-              </w:rPr>
-              <w:t>Swaha</w:t>
-            </w:r>
-            <w:proofErr w:type="spellEnd"/>
-            <w:r>
-              <w:rPr>
-                <w:b/>
-                <w:bCs/>
-                <w:sz w:val="28"/>
-                <w:szCs w:val="28"/>
-              </w:rPr>
-              <w:t xml:space="preserve"> </w:t>
+            <w:r>
+              <w:rPr>
+                <w:b/>
+                <w:bCs/>
+                <w:sz w:val="28"/>
+                <w:szCs w:val="28"/>
+              </w:rPr>
+              <w:t xml:space="preserve">Swaha </w:t>
             </w:r>
             <w:proofErr w:type="spellStart"/>
             <w:r>
@@ -8141,17 +8206,7 @@
                 <w:sz w:val="28"/>
                 <w:szCs w:val="28"/>
               </w:rPr>
-              <w:t xml:space="preserve"> for “</w:t>
-            </w:r>
-            <w:proofErr w:type="spellStart"/>
-            <w:r>
-              <w:rPr>
-                <w:b/>
-                <w:bCs/>
-                <w:sz w:val="28"/>
-                <w:szCs w:val="28"/>
-              </w:rPr>
-              <w:t>R</w:t>
+              <w:t xml:space="preserve"> for “R</w:t>
             </w:r>
             <w:r>
               <w:rPr>
@@ -8162,7 +8217,6 @@
               </w:rPr>
               <w:t>ohini</w:t>
             </w:r>
-            <w:proofErr w:type="spellEnd"/>
             <w:r>
               <w:rPr>
                 <w:b/>
@@ -8626,27 +8680,7 @@
                 <w:sz w:val="28"/>
                 <w:szCs w:val="28"/>
               </w:rPr>
-              <w:t xml:space="preserve">1.37 – </w:t>
-            </w:r>
-            <w:proofErr w:type="spellStart"/>
-            <w:r>
-              <w:rPr>
-                <w:b/>
-                <w:bCs/>
-                <w:sz w:val="28"/>
-                <w:szCs w:val="28"/>
-              </w:rPr>
-              <w:t>Nakshatra</w:t>
-            </w:r>
-            <w:proofErr w:type="spellEnd"/>
-            <w:r>
-              <w:rPr>
-                <w:b/>
-                <w:bCs/>
-                <w:sz w:val="28"/>
-                <w:szCs w:val="28"/>
-              </w:rPr>
-              <w:t xml:space="preserve"> </w:t>
+              <w:t xml:space="preserve">1.37 – Nakshatra </w:t>
             </w:r>
             <w:proofErr w:type="spellStart"/>
             <w:r>
@@ -9175,27 +9209,7 @@
                 <w:sz w:val="28"/>
                 <w:szCs w:val="28"/>
               </w:rPr>
-              <w:t xml:space="preserve">1.38 </w:t>
-            </w:r>
-            <w:proofErr w:type="spellStart"/>
-            <w:r>
-              <w:rPr>
-                <w:b/>
-                <w:bCs/>
-                <w:sz w:val="28"/>
-                <w:szCs w:val="28"/>
-              </w:rPr>
-              <w:t>VaruNa</w:t>
-            </w:r>
-            <w:proofErr w:type="spellEnd"/>
-            <w:r>
-              <w:rPr>
-                <w:b/>
-                <w:bCs/>
-                <w:sz w:val="28"/>
-                <w:szCs w:val="28"/>
-              </w:rPr>
-              <w:t xml:space="preserve"> </w:t>
+              <w:t xml:space="preserve">1.38 VaruNa </w:t>
             </w:r>
             <w:proofErr w:type="spellStart"/>
             <w:r>
@@ -9898,25 +9912,14 @@
               </w:rPr>
               <w:t xml:space="preserve"> </w:t>
             </w:r>
-            <w:proofErr w:type="spellStart"/>
-            <w:r>
-              <w:rPr>
-                <w:b/>
-                <w:bCs/>
-                <w:sz w:val="28"/>
-                <w:szCs w:val="28"/>
-              </w:rPr>
-              <w:t>Rashtra</w:t>
-            </w:r>
-            <w:proofErr w:type="spellEnd"/>
-            <w:r>
-              <w:rPr>
-                <w:b/>
-                <w:bCs/>
-                <w:sz w:val="28"/>
-                <w:szCs w:val="28"/>
-              </w:rPr>
-              <w:t xml:space="preserve"> </w:t>
+            <w:r>
+              <w:rPr>
+                <w:b/>
+                <w:bCs/>
+                <w:sz w:val="28"/>
+                <w:szCs w:val="28"/>
+              </w:rPr>
+              <w:t xml:space="preserve">Rashtra </w:t>
             </w:r>
             <w:proofErr w:type="spellStart"/>
             <w:r>
@@ -12115,8 +12118,6 @@
               </w:rPr>
               <w:t>iÉÑ</w:t>
             </w:r>
-            <w:bookmarkStart w:id="0" w:name="_GoBack"/>
-            <w:bookmarkEnd w:id="0"/>
             <w:r>
               <w:rPr>
                 <w:rFonts w:ascii="BRH Devanagari Extra" w:hAnsi="BRH Devanagari Extra" w:cs="BRH Devanagari Extra"/>
@@ -13126,27 +13127,7 @@
                 <w:sz w:val="28"/>
                 <w:szCs w:val="28"/>
               </w:rPr>
-              <w:t xml:space="preserve">1.36 </w:t>
-            </w:r>
-            <w:proofErr w:type="spellStart"/>
-            <w:r>
-              <w:rPr>
-                <w:b/>
-                <w:bCs/>
-                <w:sz w:val="28"/>
-                <w:szCs w:val="28"/>
-              </w:rPr>
-              <w:t>nakshatra</w:t>
-            </w:r>
-            <w:proofErr w:type="spellEnd"/>
-            <w:r>
-              <w:rPr>
-                <w:b/>
-                <w:bCs/>
-                <w:sz w:val="28"/>
-                <w:szCs w:val="28"/>
-              </w:rPr>
-              <w:t xml:space="preserve"> </w:t>
+              <w:t xml:space="preserve">1.36 nakshatra </w:t>
             </w:r>
             <w:proofErr w:type="spellStart"/>
             <w:r>
@@ -13432,27 +13413,7 @@
                 <w:sz w:val="28"/>
                 <w:szCs w:val="28"/>
               </w:rPr>
-              <w:t xml:space="preserve">1.37 </w:t>
-            </w:r>
-            <w:proofErr w:type="spellStart"/>
-            <w:r>
-              <w:rPr>
-                <w:b/>
-                <w:bCs/>
-                <w:sz w:val="28"/>
-                <w:szCs w:val="28"/>
-              </w:rPr>
-              <w:t>nakshatra</w:t>
-            </w:r>
-            <w:proofErr w:type="spellEnd"/>
-            <w:r>
-              <w:rPr>
-                <w:b/>
-                <w:bCs/>
-                <w:sz w:val="28"/>
-                <w:szCs w:val="28"/>
-              </w:rPr>
-              <w:t xml:space="preserve"> </w:t>
+              <w:t xml:space="preserve">1.37 nakshatra </w:t>
             </w:r>
             <w:proofErr w:type="spellStart"/>
             <w:r>
@@ -13892,27 +13853,7 @@
                 <w:sz w:val="28"/>
                 <w:szCs w:val="28"/>
               </w:rPr>
-              <w:t xml:space="preserve">1.37 </w:t>
-            </w:r>
-            <w:proofErr w:type="spellStart"/>
-            <w:r>
-              <w:rPr>
-                <w:b/>
-                <w:bCs/>
-                <w:sz w:val="28"/>
-                <w:szCs w:val="28"/>
-              </w:rPr>
-              <w:t>nakshatra</w:t>
-            </w:r>
-            <w:proofErr w:type="spellEnd"/>
-            <w:r>
-              <w:rPr>
-                <w:b/>
-                <w:bCs/>
-                <w:sz w:val="28"/>
-                <w:szCs w:val="28"/>
-              </w:rPr>
-              <w:t xml:space="preserve"> &amp; 1.40 </w:t>
+              <w:t xml:space="preserve">1.37 nakshatra &amp; 1.40 </w:t>
             </w:r>
             <w:proofErr w:type="spellStart"/>
             <w:r>
@@ -16363,27 +16304,7 @@
                 <w:sz w:val="28"/>
                 <w:szCs w:val="28"/>
               </w:rPr>
-              <w:t xml:space="preserve">1.35 </w:t>
-            </w:r>
-            <w:proofErr w:type="spellStart"/>
-            <w:r>
-              <w:rPr>
-                <w:b/>
-                <w:bCs/>
-                <w:sz w:val="28"/>
-                <w:szCs w:val="28"/>
-              </w:rPr>
-              <w:t>Bagya</w:t>
-            </w:r>
-            <w:proofErr w:type="spellEnd"/>
-            <w:r>
-              <w:rPr>
-                <w:b/>
-                <w:bCs/>
-                <w:sz w:val="28"/>
-                <w:szCs w:val="28"/>
-              </w:rPr>
-              <w:t xml:space="preserve"> </w:t>
+              <w:t xml:space="preserve">1.35 Bagya </w:t>
             </w:r>
             <w:proofErr w:type="spellStart"/>
             <w:r>
@@ -16880,27 +16801,8 @@
                 <w:sz w:val="28"/>
                 <w:szCs w:val="28"/>
               </w:rPr>
-              <w:t xml:space="preserve">1.36 </w:t>
-            </w:r>
-            <w:proofErr w:type="spellStart"/>
-            <w:r>
-              <w:rPr>
-                <w:b/>
-                <w:bCs/>
-                <w:sz w:val="28"/>
-                <w:szCs w:val="28"/>
-              </w:rPr>
-              <w:t>nakshatra</w:t>
-            </w:r>
-            <w:proofErr w:type="spellEnd"/>
-            <w:r>
-              <w:rPr>
-                <w:b/>
-                <w:bCs/>
-                <w:sz w:val="28"/>
-                <w:szCs w:val="28"/>
-              </w:rPr>
-              <w:t xml:space="preserve"> </w:t>
+              <w:lastRenderedPageBreak/>
+              <w:t xml:space="preserve">1.36 nakshatra </w:t>
             </w:r>
             <w:proofErr w:type="spellStart"/>
             <w:r>
@@ -17013,27 +16915,7 @@
                 <w:sz w:val="28"/>
                 <w:szCs w:val="28"/>
               </w:rPr>
-              <w:t xml:space="preserve">1.40 </w:t>
-            </w:r>
-            <w:proofErr w:type="spellStart"/>
-            <w:r>
-              <w:rPr>
-                <w:b/>
-                <w:bCs/>
-                <w:sz w:val="28"/>
-                <w:szCs w:val="28"/>
-              </w:rPr>
-              <w:t>nakshatra</w:t>
-            </w:r>
-            <w:proofErr w:type="spellEnd"/>
-            <w:r>
-              <w:rPr>
-                <w:b/>
-                <w:bCs/>
-                <w:sz w:val="28"/>
-                <w:szCs w:val="28"/>
-              </w:rPr>
-              <w:t xml:space="preserve"> </w:t>
+              <w:t xml:space="preserve">1.40 nakshatra </w:t>
             </w:r>
             <w:proofErr w:type="spellStart"/>
             <w:r>
@@ -17121,6 +17003,7 @@
                 <w:szCs w:val="34"/>
                 <w:lang w:eastAsia="en-IN" w:bidi="ml-IN"/>
               </w:rPr>
+              <w:lastRenderedPageBreak/>
               <w:t>ÌuÉSþkÉÉirÉÉ</w:t>
             </w:r>
             <w:proofErr w:type="spellEnd"/>
@@ -17360,6 +17243,7 @@
                 <w:szCs w:val="34"/>
                 <w:lang w:eastAsia="en-IN" w:bidi="ml-IN"/>
               </w:rPr>
+              <w:lastRenderedPageBreak/>
               <w:t>ÌuÉSþkÉÉirÉÉ</w:t>
             </w:r>
             <w:proofErr w:type="spellEnd"/>
@@ -17570,27 +17454,7 @@
                 <w:szCs w:val="28"/>
               </w:rPr>
               <w:lastRenderedPageBreak/>
-              <w:t xml:space="preserve">1.36 </w:t>
-            </w:r>
-            <w:proofErr w:type="spellStart"/>
-            <w:r>
-              <w:rPr>
-                <w:b/>
-                <w:bCs/>
-                <w:sz w:val="28"/>
-                <w:szCs w:val="28"/>
-              </w:rPr>
-              <w:t>nakshatra</w:t>
-            </w:r>
-            <w:proofErr w:type="spellEnd"/>
-            <w:r>
-              <w:rPr>
-                <w:b/>
-                <w:bCs/>
-                <w:sz w:val="28"/>
-                <w:szCs w:val="28"/>
-              </w:rPr>
-              <w:t xml:space="preserve"> </w:t>
+              <w:t xml:space="preserve">1.36 nakshatra </w:t>
             </w:r>
             <w:proofErr w:type="spellStart"/>
             <w:r>
@@ -17703,27 +17567,7 @@
                 <w:sz w:val="28"/>
                 <w:szCs w:val="28"/>
               </w:rPr>
-              <w:t xml:space="preserve">1.40 </w:t>
-            </w:r>
-            <w:proofErr w:type="spellStart"/>
-            <w:r>
-              <w:rPr>
-                <w:b/>
-                <w:bCs/>
-                <w:sz w:val="28"/>
-                <w:szCs w:val="28"/>
-              </w:rPr>
-              <w:t>nakshatra</w:t>
-            </w:r>
-            <w:proofErr w:type="spellEnd"/>
-            <w:r>
-              <w:rPr>
-                <w:b/>
-                <w:bCs/>
-                <w:sz w:val="28"/>
-                <w:szCs w:val="28"/>
-              </w:rPr>
-              <w:t xml:space="preserve"> </w:t>
+              <w:t xml:space="preserve">1.40 nakshatra </w:t>
             </w:r>
             <w:proofErr w:type="spellStart"/>
             <w:r>
@@ -18677,6 +18521,18 @@
         </w:rPr>
         <w:t>=============================</w:t>
       </w:r>
+    </w:p>
+    <w:p>
+      <w:pPr>
+        <w:jc w:val="center"/>
+        <w:rPr>
+          <w:b/>
+          <w:bCs/>
+          <w:sz w:val="32"/>
+          <w:szCs w:val="32"/>
+          <w:u w:val="single"/>
+        </w:rPr>
+      </w:pPr>
     </w:p>
     <w:p>
       <w:pPr>
@@ -18771,12 +18627,16 @@
             <w:pPr>
               <w:spacing w:before="0" w:line="240" w:lineRule="auto"/>
               <w:rPr>
+                <w:b/>
+                <w:bCs/>
                 <w:sz w:val="32"/>
                 <w:szCs w:val="32"/>
               </w:rPr>
             </w:pPr>
             <w:r>
               <w:rPr>
+                <w:b/>
+                <w:bCs/>
                 <w:sz w:val="32"/>
                 <w:szCs w:val="32"/>
               </w:rPr>
@@ -18787,12 +18647,16 @@
             <w:pPr>
               <w:spacing w:before="0" w:line="240" w:lineRule="auto"/>
               <w:rPr>
+                <w:b/>
+                <w:bCs/>
                 <w:sz w:val="32"/>
                 <w:szCs w:val="32"/>
               </w:rPr>
             </w:pPr>
             <w:r>
               <w:rPr>
+                <w:b/>
+                <w:bCs/>
                 <w:sz w:val="32"/>
                 <w:szCs w:val="32"/>
               </w:rPr>
@@ -18808,12 +18672,16 @@
             <w:pPr>
               <w:spacing w:before="0" w:line="240" w:lineRule="auto"/>
               <w:rPr>
+                <w:b/>
+                <w:bCs/>
                 <w:sz w:val="32"/>
                 <w:szCs w:val="32"/>
               </w:rPr>
             </w:pPr>
             <w:r>
               <w:rPr>
+                <w:b/>
+                <w:bCs/>
                 <w:sz w:val="32"/>
                 <w:szCs w:val="32"/>
               </w:rPr>
@@ -18830,12 +18698,16 @@
               <w:spacing w:before="0" w:line="240" w:lineRule="auto"/>
               <w:ind w:right="-18"/>
               <w:rPr>
+                <w:b/>
+                <w:bCs/>
                 <w:sz w:val="32"/>
                 <w:szCs w:val="32"/>
               </w:rPr>
             </w:pPr>
             <w:r>
               <w:rPr>
+                <w:b/>
+                <w:bCs/>
                 <w:sz w:val="32"/>
                 <w:szCs w:val="32"/>
               </w:rPr>
@@ -18853,14 +18725,14 @@
             <w:pPr>
               <w:spacing w:before="0" w:line="240" w:lineRule="auto"/>
               <w:rPr>
-                <w:bCs/>
-                <w:sz w:val="28"/>
-                <w:szCs w:val="28"/>
-              </w:rPr>
-            </w:pPr>
-            <w:r>
-              <w:rPr>
-                <w:bCs/>
+                <w:b/>
+                <w:sz w:val="28"/>
+                <w:szCs w:val="28"/>
+              </w:rPr>
+            </w:pPr>
+            <w:r>
+              <w:rPr>
+                <w:b/>
                 <w:sz w:val="28"/>
                 <w:szCs w:val="28"/>
               </w:rPr>
@@ -18869,7 +18741,7 @@
             <w:proofErr w:type="spellStart"/>
             <w:r>
               <w:rPr>
-                <w:bCs/>
+                <w:b/>
                 <w:sz w:val="28"/>
                 <w:szCs w:val="28"/>
               </w:rPr>
@@ -18878,26 +18750,26 @@
             <w:proofErr w:type="spellEnd"/>
             <w:r>
               <w:rPr>
-                <w:bCs/>
-                <w:sz w:val="28"/>
-                <w:szCs w:val="28"/>
-              </w:rPr>
-              <w:t xml:space="preserve"> </w:t>
-            </w:r>
-          </w:p>
-          <w:p>
-            <w:pPr>
-              <w:spacing w:before="0" w:line="240" w:lineRule="auto"/>
-              <w:rPr>
-                <w:bCs/>
-                <w:sz w:val="28"/>
-                <w:szCs w:val="28"/>
-              </w:rPr>
-            </w:pPr>
-            <w:proofErr w:type="spellStart"/>
-            <w:r>
-              <w:rPr>
-                <w:bCs/>
+                <w:b/>
+                <w:sz w:val="28"/>
+                <w:szCs w:val="28"/>
+              </w:rPr>
+              <w:t xml:space="preserve"> </w:t>
+            </w:r>
+          </w:p>
+          <w:p>
+            <w:pPr>
+              <w:spacing w:before="0" w:line="240" w:lineRule="auto"/>
+              <w:rPr>
+                <w:b/>
+                <w:sz w:val="28"/>
+                <w:szCs w:val="28"/>
+              </w:rPr>
+            </w:pPr>
+            <w:proofErr w:type="spellStart"/>
+            <w:r>
+              <w:rPr>
+                <w:b/>
                 <w:sz w:val="28"/>
                 <w:szCs w:val="28"/>
               </w:rPr>
@@ -18909,13 +18781,14 @@
             <w:pPr>
               <w:spacing w:before="0" w:line="240" w:lineRule="auto"/>
               <w:rPr>
+                <w:b/>
                 <w:sz w:val="32"/>
                 <w:szCs w:val="32"/>
               </w:rPr>
             </w:pPr>
             <w:r>
               <w:rPr>
-                <w:bCs/>
+                <w:b/>
                 <w:sz w:val="28"/>
                 <w:szCs w:val="28"/>
               </w:rPr>
@@ -19308,14 +19181,14 @@
             <w:pPr>
               <w:spacing w:before="0" w:line="240" w:lineRule="auto"/>
               <w:rPr>
-                <w:bCs/>
-                <w:sz w:val="28"/>
-                <w:szCs w:val="28"/>
-              </w:rPr>
-            </w:pPr>
-            <w:r>
-              <w:rPr>
-                <w:bCs/>
+                <w:b/>
+                <w:sz w:val="28"/>
+                <w:szCs w:val="28"/>
+              </w:rPr>
+            </w:pPr>
+            <w:r>
+              <w:rPr>
+                <w:b/>
                 <w:sz w:val="28"/>
                 <w:szCs w:val="28"/>
               </w:rPr>
@@ -19324,7 +19197,7 @@
             <w:proofErr w:type="spellStart"/>
             <w:r>
               <w:rPr>
-                <w:bCs/>
+                <w:b/>
                 <w:sz w:val="28"/>
                 <w:szCs w:val="28"/>
               </w:rPr>
@@ -19336,15 +19209,15 @@
             <w:pPr>
               <w:spacing w:before="0" w:line="240" w:lineRule="auto"/>
               <w:rPr>
-                <w:bCs/>
-                <w:sz w:val="28"/>
-                <w:szCs w:val="28"/>
-              </w:rPr>
-            </w:pPr>
-            <w:proofErr w:type="spellStart"/>
-            <w:r>
-              <w:rPr>
-                <w:bCs/>
+                <w:b/>
+                <w:sz w:val="28"/>
+                <w:szCs w:val="28"/>
+              </w:rPr>
+            </w:pPr>
+            <w:proofErr w:type="spellStart"/>
+            <w:r>
+              <w:rPr>
+                <w:b/>
                 <w:sz w:val="28"/>
                 <w:szCs w:val="28"/>
               </w:rPr>
@@ -19353,24 +19226,25 @@
             <w:proofErr w:type="spellEnd"/>
             <w:r>
               <w:rPr>
-                <w:bCs/>
-                <w:sz w:val="28"/>
-                <w:szCs w:val="28"/>
-              </w:rPr>
-              <w:t xml:space="preserve"> </w:t>
-            </w:r>
-          </w:p>
-          <w:p>
-            <w:pPr>
-              <w:spacing w:before="0" w:line="240" w:lineRule="auto"/>
-              <w:rPr>
+                <w:b/>
+                <w:sz w:val="28"/>
+                <w:szCs w:val="28"/>
+              </w:rPr>
+              <w:t xml:space="preserve"> </w:t>
+            </w:r>
+          </w:p>
+          <w:p>
+            <w:pPr>
+              <w:spacing w:before="0" w:line="240" w:lineRule="auto"/>
+              <w:rPr>
+                <w:b/>
                 <w:sz w:val="32"/>
                 <w:szCs w:val="32"/>
               </w:rPr>
             </w:pPr>
             <w:r>
               <w:rPr>
-                <w:bCs/>
+                <w:b/>
                 <w:sz w:val="28"/>
                 <w:szCs w:val="28"/>
               </w:rPr>
@@ -19775,14 +19649,14 @@
             <w:pPr>
               <w:spacing w:before="0" w:line="240" w:lineRule="auto"/>
               <w:rPr>
-                <w:bCs/>
-                <w:sz w:val="28"/>
-                <w:szCs w:val="28"/>
-              </w:rPr>
-            </w:pPr>
-            <w:r>
-              <w:rPr>
-                <w:bCs/>
+                <w:b/>
+                <w:sz w:val="28"/>
+                <w:szCs w:val="28"/>
+              </w:rPr>
+            </w:pPr>
+            <w:r>
+              <w:rPr>
+                <w:b/>
                 <w:sz w:val="28"/>
                 <w:szCs w:val="28"/>
               </w:rPr>
@@ -19791,7 +19665,7 @@
             <w:proofErr w:type="spellStart"/>
             <w:r>
               <w:rPr>
-                <w:bCs/>
+                <w:b/>
                 <w:sz w:val="28"/>
                 <w:szCs w:val="28"/>
               </w:rPr>
@@ -19803,15 +19677,15 @@
             <w:pPr>
               <w:spacing w:before="0" w:line="240" w:lineRule="auto"/>
               <w:rPr>
-                <w:bCs/>
-                <w:sz w:val="28"/>
-                <w:szCs w:val="28"/>
-              </w:rPr>
-            </w:pPr>
-            <w:proofErr w:type="spellStart"/>
-            <w:r>
-              <w:rPr>
-                <w:bCs/>
+                <w:b/>
+                <w:sz w:val="28"/>
+                <w:szCs w:val="28"/>
+              </w:rPr>
+            </w:pPr>
+            <w:proofErr w:type="spellStart"/>
+            <w:r>
+              <w:rPr>
+                <w:b/>
                 <w:sz w:val="28"/>
                 <w:szCs w:val="28"/>
               </w:rPr>
@@ -19820,24 +19694,25 @@
             <w:proofErr w:type="spellEnd"/>
             <w:r>
               <w:rPr>
-                <w:bCs/>
-                <w:sz w:val="28"/>
-                <w:szCs w:val="28"/>
-              </w:rPr>
-              <w:t xml:space="preserve"> </w:t>
-            </w:r>
-          </w:p>
-          <w:p>
-            <w:pPr>
-              <w:spacing w:before="0" w:line="240" w:lineRule="auto"/>
-              <w:rPr>
+                <w:b/>
+                <w:sz w:val="28"/>
+                <w:szCs w:val="28"/>
+              </w:rPr>
+              <w:t xml:space="preserve"> </w:t>
+            </w:r>
+          </w:p>
+          <w:p>
+            <w:pPr>
+              <w:spacing w:before="0" w:line="240" w:lineRule="auto"/>
+              <w:rPr>
+                <w:b/>
                 <w:sz w:val="32"/>
                 <w:szCs w:val="32"/>
               </w:rPr>
             </w:pPr>
             <w:r>
               <w:rPr>
-                <w:bCs/>
+                <w:b/>
                 <w:sz w:val="28"/>
                 <w:szCs w:val="28"/>
               </w:rPr>
@@ -20105,14 +19980,14 @@
             <w:pPr>
               <w:spacing w:before="0" w:line="240" w:lineRule="auto"/>
               <w:rPr>
-                <w:bCs/>
-                <w:sz w:val="28"/>
-                <w:szCs w:val="28"/>
-              </w:rPr>
-            </w:pPr>
-            <w:r>
-              <w:rPr>
-                <w:bCs/>
+                <w:b/>
+                <w:sz w:val="28"/>
+                <w:szCs w:val="28"/>
+              </w:rPr>
+            </w:pPr>
+            <w:r>
+              <w:rPr>
+                <w:b/>
                 <w:sz w:val="28"/>
                 <w:szCs w:val="28"/>
               </w:rPr>
@@ -20121,7 +19996,7 @@
             <w:proofErr w:type="spellStart"/>
             <w:r>
               <w:rPr>
-                <w:bCs/>
+                <w:b/>
                 <w:sz w:val="28"/>
                 <w:szCs w:val="28"/>
               </w:rPr>
@@ -20133,14 +20008,14 @@
             <w:pPr>
               <w:spacing w:before="0" w:line="240" w:lineRule="auto"/>
               <w:rPr>
-                <w:bCs/>
-                <w:sz w:val="28"/>
-                <w:szCs w:val="28"/>
-              </w:rPr>
-            </w:pPr>
-            <w:r>
-              <w:rPr>
-                <w:bCs/>
+                <w:b/>
+                <w:sz w:val="28"/>
+                <w:szCs w:val="28"/>
+              </w:rPr>
+            </w:pPr>
+            <w:r>
+              <w:rPr>
+                <w:b/>
                 <w:sz w:val="28"/>
                 <w:szCs w:val="28"/>
               </w:rPr>
@@ -20196,27 +20071,15 @@
               </w:rPr>
               <w:t>–</w:t>
             </w:r>
-            <w:proofErr w:type="spellStart"/>
-            <w:r>
-              <w:rPr>
-                <w:rFonts w:ascii="BRH Devanagari Extra" w:hAnsi="BRH Devanagari Extra" w:cs="BRH Devanagari Extra"/>
-                <w:bCs/>
-                <w:color w:val="000000"/>
-                <w:sz w:val="40"/>
-                <w:szCs w:val="34"/>
-              </w:rPr>
-              <w:t>ÇmÉÉ</w:t>
-            </w:r>
-            <w:proofErr w:type="spellEnd"/>
-            <w:r>
-              <w:rPr>
-                <w:rFonts w:ascii="BRH Devanagari Extra" w:hAnsi="BRH Devanagari Extra" w:cs="BRH Devanagari Extra"/>
-                <w:bCs/>
-                <w:color w:val="000000"/>
-                <w:sz w:val="40"/>
-                <w:szCs w:val="34"/>
-              </w:rPr>
-              <w:t xml:space="preserve"> </w:t>
+            <w:r>
+              <w:rPr>
+                <w:rFonts w:ascii="BRH Devanagari Extra" w:hAnsi="BRH Devanagari Extra" w:cs="BRH Devanagari Extra"/>
+                <w:bCs/>
+                <w:color w:val="000000"/>
+                <w:sz w:val="40"/>
+                <w:szCs w:val="34"/>
+              </w:rPr>
+              <w:t xml:space="preserve">ÇmÉÉ </w:t>
             </w:r>
             <w:proofErr w:type="spellStart"/>
             <w:r>
@@ -20346,27 +20209,15 @@
               </w:rPr>
               <w:t>–</w:t>
             </w:r>
-            <w:proofErr w:type="spellStart"/>
-            <w:r>
-              <w:rPr>
-                <w:rFonts w:ascii="BRH Devanagari Extra" w:hAnsi="BRH Devanagari Extra" w:cs="BRH Devanagari Extra"/>
-                <w:bCs/>
-                <w:color w:val="000000"/>
-                <w:sz w:val="40"/>
-                <w:szCs w:val="34"/>
-              </w:rPr>
-              <w:t>ÇmÉÉ</w:t>
-            </w:r>
-            <w:proofErr w:type="spellEnd"/>
-            <w:r>
-              <w:rPr>
-                <w:rFonts w:ascii="BRH Devanagari Extra" w:hAnsi="BRH Devanagari Extra" w:cs="BRH Devanagari Extra"/>
-                <w:bCs/>
-                <w:color w:val="000000"/>
-                <w:sz w:val="40"/>
-                <w:szCs w:val="34"/>
-              </w:rPr>
-              <w:t xml:space="preserve"> </w:t>
+            <w:r>
+              <w:rPr>
+                <w:rFonts w:ascii="BRH Devanagari Extra" w:hAnsi="BRH Devanagari Extra" w:cs="BRH Devanagari Extra"/>
+                <w:bCs/>
+                <w:color w:val="000000"/>
+                <w:sz w:val="40"/>
+                <w:szCs w:val="34"/>
+              </w:rPr>
+              <w:t xml:space="preserve">ÇmÉÉ </w:t>
             </w:r>
             <w:proofErr w:type="spellStart"/>
             <w:r>
@@ -20443,14 +20294,14 @@
             <w:pPr>
               <w:spacing w:before="0" w:line="240" w:lineRule="auto"/>
               <w:rPr>
-                <w:bCs/>
-                <w:sz w:val="28"/>
-                <w:szCs w:val="28"/>
-              </w:rPr>
-            </w:pPr>
-            <w:r>
-              <w:rPr>
-                <w:bCs/>
+                <w:b/>
+                <w:sz w:val="28"/>
+                <w:szCs w:val="28"/>
+              </w:rPr>
+            </w:pPr>
+            <w:r>
+              <w:rPr>
+                <w:b/>
                 <w:sz w:val="28"/>
                 <w:szCs w:val="28"/>
               </w:rPr>
@@ -20459,7 +20310,7 @@
             <w:proofErr w:type="spellStart"/>
             <w:r>
               <w:rPr>
-                <w:bCs/>
+                <w:b/>
                 <w:sz w:val="28"/>
                 <w:szCs w:val="28"/>
               </w:rPr>
@@ -20471,14 +20322,14 @@
             <w:pPr>
               <w:spacing w:before="0" w:line="240" w:lineRule="auto"/>
               <w:rPr>
-                <w:bCs/>
-                <w:sz w:val="28"/>
-                <w:szCs w:val="28"/>
-              </w:rPr>
-            </w:pPr>
-            <w:r>
-              <w:rPr>
-                <w:bCs/>
+                <w:b/>
+                <w:sz w:val="28"/>
+                <w:szCs w:val="28"/>
+              </w:rPr>
+            </w:pPr>
+            <w:r>
+              <w:rPr>
+                <w:b/>
                 <w:sz w:val="28"/>
                 <w:szCs w:val="28"/>
               </w:rPr>
@@ -20810,14 +20661,14 @@
             <w:pPr>
               <w:spacing w:before="0" w:line="240" w:lineRule="auto"/>
               <w:rPr>
-                <w:bCs/>
-                <w:sz w:val="28"/>
-                <w:szCs w:val="28"/>
-              </w:rPr>
-            </w:pPr>
-            <w:r>
-              <w:rPr>
-                <w:bCs/>
+                <w:b/>
+                <w:sz w:val="28"/>
+                <w:szCs w:val="28"/>
+              </w:rPr>
+            </w:pPr>
+            <w:r>
+              <w:rPr>
+                <w:b/>
                 <w:sz w:val="28"/>
                 <w:szCs w:val="28"/>
               </w:rPr>
@@ -20826,7 +20677,7 @@
             <w:proofErr w:type="spellStart"/>
             <w:r>
               <w:rPr>
-                <w:bCs/>
+                <w:b/>
                 <w:sz w:val="28"/>
                 <w:szCs w:val="28"/>
               </w:rPr>
@@ -20838,14 +20689,14 @@
             <w:pPr>
               <w:spacing w:before="0" w:line="240" w:lineRule="auto"/>
               <w:rPr>
-                <w:bCs/>
-                <w:sz w:val="28"/>
-                <w:szCs w:val="28"/>
-              </w:rPr>
-            </w:pPr>
-            <w:r>
-              <w:rPr>
-                <w:bCs/>
+                <w:b/>
+                <w:sz w:val="28"/>
+                <w:szCs w:val="28"/>
+              </w:rPr>
+            </w:pPr>
+            <w:r>
+              <w:rPr>
+                <w:b/>
                 <w:sz w:val="28"/>
                 <w:szCs w:val="28"/>
               </w:rPr>
@@ -21029,14 +20880,14 @@
             <w:pPr>
               <w:spacing w:before="0" w:line="240" w:lineRule="auto"/>
               <w:rPr>
-                <w:bCs/>
-                <w:sz w:val="28"/>
-                <w:szCs w:val="28"/>
-              </w:rPr>
-            </w:pPr>
-            <w:r>
-              <w:rPr>
-                <w:bCs/>
+                <w:b/>
+                <w:sz w:val="28"/>
+                <w:szCs w:val="28"/>
+              </w:rPr>
+            </w:pPr>
+            <w:r>
+              <w:rPr>
+                <w:b/>
                 <w:sz w:val="28"/>
                 <w:szCs w:val="28"/>
               </w:rPr>
@@ -21045,7 +20896,7 @@
             <w:proofErr w:type="spellStart"/>
             <w:r>
               <w:rPr>
-                <w:bCs/>
+                <w:b/>
                 <w:sz w:val="28"/>
                 <w:szCs w:val="28"/>
               </w:rPr>
@@ -21057,14 +20908,14 @@
             <w:pPr>
               <w:spacing w:before="0" w:line="240" w:lineRule="auto"/>
               <w:rPr>
-                <w:bCs/>
-                <w:sz w:val="28"/>
-                <w:szCs w:val="28"/>
-              </w:rPr>
-            </w:pPr>
-            <w:r>
-              <w:rPr>
-                <w:bCs/>
+                <w:b/>
+                <w:sz w:val="28"/>
+                <w:szCs w:val="28"/>
+              </w:rPr>
+            </w:pPr>
+            <w:r>
+              <w:rPr>
+                <w:b/>
                 <w:sz w:val="28"/>
                 <w:szCs w:val="28"/>
               </w:rPr>
@@ -24824,27 +24675,7 @@
                 <w:szCs w:val="28"/>
                 <w:lang w:bidi="ta-IN"/>
               </w:rPr>
-              <w:t xml:space="preserve"> </w:t>
-            </w:r>
-            <w:proofErr w:type="spellStart"/>
-            <w:r>
-              <w:rPr>
-                <w:rFonts w:ascii="Latha" w:hAnsi="Latha" w:cs="Latha"/>
-                <w:sz w:val="28"/>
-                <w:szCs w:val="28"/>
-                <w:lang w:bidi="ta-IN"/>
-              </w:rPr>
-              <w:t>Visargam</w:t>
-            </w:r>
-            <w:proofErr w:type="spellEnd"/>
-            <w:r>
-              <w:rPr>
-                <w:rFonts w:ascii="Latha" w:hAnsi="Latha" w:cs="Latha"/>
-                <w:sz w:val="28"/>
-                <w:szCs w:val="28"/>
-                <w:lang w:bidi="ta-IN"/>
-              </w:rPr>
-              <w:t xml:space="preserve"> missed out)</w:t>
+              <w:t xml:space="preserve"> Visargam missed out)</w:t>
             </w:r>
           </w:p>
         </w:tc>
@@ -29833,23 +29664,7 @@
                 <w:szCs w:val="32"/>
               </w:rPr>
               <w:lastRenderedPageBreak/>
-              <w:t xml:space="preserve">1.36 </w:t>
-            </w:r>
-            <w:proofErr w:type="spellStart"/>
-            <w:r>
-              <w:rPr>
-                <w:sz w:val="32"/>
-                <w:szCs w:val="32"/>
-              </w:rPr>
-              <w:t>Nakshatra</w:t>
-            </w:r>
-            <w:proofErr w:type="spellEnd"/>
-            <w:r>
-              <w:rPr>
-                <w:sz w:val="32"/>
-                <w:szCs w:val="32"/>
-              </w:rPr>
-              <w:t xml:space="preserve"> </w:t>
+              <w:t xml:space="preserve">1.36 Nakshatra </w:t>
             </w:r>
             <w:proofErr w:type="spellStart"/>
             <w:r>
@@ -30676,23 +30491,7 @@
                 <w:sz w:val="32"/>
                 <w:szCs w:val="32"/>
               </w:rPr>
-              <w:t xml:space="preserve">1.38 </w:t>
-            </w:r>
-            <w:proofErr w:type="spellStart"/>
-            <w:r>
-              <w:rPr>
-                <w:sz w:val="32"/>
-                <w:szCs w:val="32"/>
-              </w:rPr>
-              <w:t>Varuna</w:t>
-            </w:r>
-            <w:proofErr w:type="spellEnd"/>
-            <w:r>
-              <w:rPr>
-                <w:sz w:val="32"/>
-                <w:szCs w:val="32"/>
-              </w:rPr>
-              <w:t xml:space="preserve"> </w:t>
+              <w:t xml:space="preserve">1.38 Varuna </w:t>
             </w:r>
             <w:proofErr w:type="spellStart"/>
             <w:r>
@@ -31107,7 +30906,7 @@
 </file>
 
 <file path=word/endnotes.xml><?xml version="1.0" encoding="utf-8"?>
-<w:endnotes xmlns:wpc="http://schemas.microsoft.com/office/word/2010/wordprocessingCanvas" xmlns:cx="http://schemas.microsoft.com/office/drawing/2014/chartex" xmlns:cx1="http://schemas.microsoft.com/office/drawing/2015/9/8/chartex" xmlns:mc="http://schemas.openxmlformats.org/markup-compatibility/2006" xmlns:o="urn:schemas-microsoft-com:office:office" xmlns:r="http://schemas.openxmlformats.org/officeDocument/2006/relationships" xmlns:m="http://schemas.openxmlformats.org/officeDocument/2006/math" xmlns:v="urn:schemas-microsoft-com:vml" xmlns:wp14="http://schemas.microsoft.com/office/word/2010/wordprocessingDrawing" xmlns:wp="http://schemas.openxmlformats.org/drawingml/2006/wordprocessingDrawing" xmlns:w10="urn:schemas-microsoft-com:office:word" xmlns:w="http://schemas.openxmlformats.org/wordprocessingml/2006/main" xmlns:w14="http://schemas.microsoft.com/office/word/2010/wordml" xmlns:w15="http://schemas.microsoft.com/office/word/2012/wordml" xmlns:w16se="http://schemas.microsoft.com/office/word/2015/wordml/symex" xmlns:wpg="http://schemas.microsoft.com/office/word/2010/wordprocessingGroup" xmlns:wpi="http://schemas.microsoft.com/office/word/2010/wordprocessingInk" xmlns:wne="http://schemas.microsoft.com/office/word/2006/wordml" xmlns:wps="http://schemas.microsoft.com/office/word/2010/wordprocessingShape" mc:Ignorable="w14 w15 w16se wp14">
+<w:endnotes xmlns:wpc="http://schemas.microsoft.com/office/word/2010/wordprocessingCanvas" xmlns:cx="http://schemas.microsoft.com/office/drawing/2014/chartex" xmlns:cx1="http://schemas.microsoft.com/office/drawing/2015/9/8/chartex" xmlns:cx2="http://schemas.microsoft.com/office/drawing/2015/10/21/chartex" xmlns:cx3="http://schemas.microsoft.com/office/drawing/2016/5/9/chartex" xmlns:cx4="http://schemas.microsoft.com/office/drawing/2016/5/10/chartex" xmlns:cx5="http://schemas.microsoft.com/office/drawing/2016/5/11/chartex" xmlns:cx6="http://schemas.microsoft.com/office/drawing/2016/5/12/chartex" xmlns:cx7="http://schemas.microsoft.com/office/drawing/2016/5/13/chartex" xmlns:cx8="http://schemas.microsoft.com/office/drawing/2016/5/14/chartex" xmlns:mc="http://schemas.openxmlformats.org/markup-compatibility/2006" xmlns:aink="http://schemas.microsoft.com/office/drawing/2016/ink" xmlns:am3d="http://schemas.microsoft.com/office/drawing/2017/model3d" xmlns:o="urn:schemas-microsoft-com:office:office" xmlns:oel="http://schemas.microsoft.com/office/2019/extlst" xmlns:r="http://schemas.openxmlformats.org/officeDocument/2006/relationships" xmlns:m="http://schemas.openxmlformats.org/officeDocument/2006/math" xmlns:v="urn:schemas-microsoft-com:vml" xmlns:wp14="http://schemas.microsoft.com/office/word/2010/wordprocessingDrawing" xmlns:wp="http://schemas.openxmlformats.org/drawingml/2006/wordprocessingDrawing" xmlns:w10="urn:schemas-microsoft-com:office:word" xmlns:w="http://schemas.openxmlformats.org/wordprocessingml/2006/main" xmlns:w14="http://schemas.microsoft.com/office/word/2010/wordml" xmlns:w15="http://schemas.microsoft.com/office/word/2012/wordml" xmlns:w16cex="http://schemas.microsoft.com/office/word/2018/wordml/cex" xmlns:w16cid="http://schemas.microsoft.com/office/word/2016/wordml/cid" xmlns:w16="http://schemas.microsoft.com/office/word/2018/wordml" xmlns:w16sdtdh="http://schemas.microsoft.com/office/word/2020/wordml/sdtdatahash" xmlns:w16se="http://schemas.microsoft.com/office/word/2015/wordml/symex" xmlns:wpg="http://schemas.microsoft.com/office/word/2010/wordprocessingGroup" xmlns:wpi="http://schemas.microsoft.com/office/word/2010/wordprocessingInk" xmlns:wne="http://schemas.microsoft.com/office/word/2006/wordml" xmlns:wps="http://schemas.microsoft.com/office/word/2010/wordprocessingShape" mc:Ignorable="w14 w15 w16se w16cid w16 w16cex w16sdtdh wp14">
   <w:endnote w:type="separator" w:id="-1">
     <w:p>
       <w:pPr>
@@ -31132,7 +30931,7 @@
 </file>
 
 <file path=word/footer1.xml><?xml version="1.0" encoding="utf-8"?>
-<w:ftr xmlns:wpc="http://schemas.microsoft.com/office/word/2010/wordprocessingCanvas" xmlns:cx="http://schemas.microsoft.com/office/drawing/2014/chartex" xmlns:cx1="http://schemas.microsoft.com/office/drawing/2015/9/8/chartex" xmlns:mc="http://schemas.openxmlformats.org/markup-compatibility/2006" xmlns:o="urn:schemas-microsoft-com:office:office" xmlns:r="http://schemas.openxmlformats.org/officeDocument/2006/relationships" xmlns:m="http://schemas.openxmlformats.org/officeDocument/2006/math" xmlns:v="urn:schemas-microsoft-com:vml" xmlns:wp14="http://schemas.microsoft.com/office/word/2010/wordprocessingDrawing" xmlns:wp="http://schemas.openxmlformats.org/drawingml/2006/wordprocessingDrawing" xmlns:w10="urn:schemas-microsoft-com:office:word" xmlns:w="http://schemas.openxmlformats.org/wordprocessingml/2006/main" xmlns:w14="http://schemas.microsoft.com/office/word/2010/wordml" xmlns:w15="http://schemas.microsoft.com/office/word/2012/wordml" xmlns:w16se="http://schemas.microsoft.com/office/word/2015/wordml/symex" xmlns:wpg="http://schemas.microsoft.com/office/word/2010/wordprocessingGroup" xmlns:wpi="http://schemas.microsoft.com/office/word/2010/wordprocessingInk" xmlns:wne="http://schemas.microsoft.com/office/word/2006/wordml" xmlns:wps="http://schemas.microsoft.com/office/word/2010/wordprocessingShape" mc:Ignorable="w14 w15 w16se wp14">
+<w:ftr xmlns:wpc="http://schemas.microsoft.com/office/word/2010/wordprocessingCanvas" xmlns:cx="http://schemas.microsoft.com/office/drawing/2014/chartex" xmlns:cx1="http://schemas.microsoft.com/office/drawing/2015/9/8/chartex" xmlns:cx2="http://schemas.microsoft.com/office/drawing/2015/10/21/chartex" xmlns:cx3="http://schemas.microsoft.com/office/drawing/2016/5/9/chartex" xmlns:cx4="http://schemas.microsoft.com/office/drawing/2016/5/10/chartex" xmlns:cx5="http://schemas.microsoft.com/office/drawing/2016/5/11/chartex" xmlns:cx6="http://schemas.microsoft.com/office/drawing/2016/5/12/chartex" xmlns:cx7="http://schemas.microsoft.com/office/drawing/2016/5/13/chartex" xmlns:cx8="http://schemas.microsoft.com/office/drawing/2016/5/14/chartex" xmlns:mc="http://schemas.openxmlformats.org/markup-compatibility/2006" xmlns:aink="http://schemas.microsoft.com/office/drawing/2016/ink" xmlns:am3d="http://schemas.microsoft.com/office/drawing/2017/model3d" xmlns:o="urn:schemas-microsoft-com:office:office" xmlns:oel="http://schemas.microsoft.com/office/2019/extlst" xmlns:r="http://schemas.openxmlformats.org/officeDocument/2006/relationships" xmlns:m="http://schemas.openxmlformats.org/officeDocument/2006/math" xmlns:v="urn:schemas-microsoft-com:vml" xmlns:wp14="http://schemas.microsoft.com/office/word/2010/wordprocessingDrawing" xmlns:wp="http://schemas.openxmlformats.org/drawingml/2006/wordprocessingDrawing" xmlns:w10="urn:schemas-microsoft-com:office:word" xmlns:w="http://schemas.openxmlformats.org/wordprocessingml/2006/main" xmlns:w14="http://schemas.microsoft.com/office/word/2010/wordml" xmlns:w15="http://schemas.microsoft.com/office/word/2012/wordml" xmlns:w16cex="http://schemas.microsoft.com/office/word/2018/wordml/cex" xmlns:w16cid="http://schemas.microsoft.com/office/word/2016/wordml/cid" xmlns:w16="http://schemas.microsoft.com/office/word/2018/wordml" xmlns:w16sdtdh="http://schemas.microsoft.com/office/word/2020/wordml/sdtdatahash" xmlns:w16se="http://schemas.microsoft.com/office/word/2015/wordml/symex" xmlns:wpg="http://schemas.microsoft.com/office/word/2010/wordprocessingGroup" xmlns:wpi="http://schemas.microsoft.com/office/word/2010/wordprocessingInk" xmlns:wne="http://schemas.microsoft.com/office/word/2006/wordml" xmlns:wps="http://schemas.microsoft.com/office/word/2010/wordprocessingShape" mc:Ignorable="w14 w15 w16se w16cid w16 w16cex w16sdtdh wp14">
   <w:p>
     <w:pPr>
       <w:pStyle w:val="Footer"/>
@@ -31265,7 +31064,7 @@
 </file>
 
 <file path=word/footer2.xml><?xml version="1.0" encoding="utf-8"?>
-<w:ftr xmlns:wpc="http://schemas.microsoft.com/office/word/2010/wordprocessingCanvas" xmlns:cx="http://schemas.microsoft.com/office/drawing/2014/chartex" xmlns:cx1="http://schemas.microsoft.com/office/drawing/2015/9/8/chartex" xmlns:mc="http://schemas.openxmlformats.org/markup-compatibility/2006" xmlns:o="urn:schemas-microsoft-com:office:office" xmlns:r="http://schemas.openxmlformats.org/officeDocument/2006/relationships" xmlns:m="http://schemas.openxmlformats.org/officeDocument/2006/math" xmlns:v="urn:schemas-microsoft-com:vml" xmlns:wp14="http://schemas.microsoft.com/office/word/2010/wordprocessingDrawing" xmlns:wp="http://schemas.openxmlformats.org/drawingml/2006/wordprocessingDrawing" xmlns:w10="urn:schemas-microsoft-com:office:word" xmlns:w="http://schemas.openxmlformats.org/wordprocessingml/2006/main" xmlns:w14="http://schemas.microsoft.com/office/word/2010/wordml" xmlns:w15="http://schemas.microsoft.com/office/word/2012/wordml" xmlns:w16se="http://schemas.microsoft.com/office/word/2015/wordml/symex" xmlns:wpg="http://schemas.microsoft.com/office/word/2010/wordprocessingGroup" xmlns:wpi="http://schemas.microsoft.com/office/word/2010/wordprocessingInk" xmlns:wne="http://schemas.microsoft.com/office/word/2006/wordml" xmlns:wps="http://schemas.microsoft.com/office/word/2010/wordprocessingShape" mc:Ignorable="w14 w15 w16se wp14">
+<w:ftr xmlns:wpc="http://schemas.microsoft.com/office/word/2010/wordprocessingCanvas" xmlns:cx="http://schemas.microsoft.com/office/drawing/2014/chartex" xmlns:cx1="http://schemas.microsoft.com/office/drawing/2015/9/8/chartex" xmlns:cx2="http://schemas.microsoft.com/office/drawing/2015/10/21/chartex" xmlns:cx3="http://schemas.microsoft.com/office/drawing/2016/5/9/chartex" xmlns:cx4="http://schemas.microsoft.com/office/drawing/2016/5/10/chartex" xmlns:cx5="http://schemas.microsoft.com/office/drawing/2016/5/11/chartex" xmlns:cx6="http://schemas.microsoft.com/office/drawing/2016/5/12/chartex" xmlns:cx7="http://schemas.microsoft.com/office/drawing/2016/5/13/chartex" xmlns:cx8="http://schemas.microsoft.com/office/drawing/2016/5/14/chartex" xmlns:mc="http://schemas.openxmlformats.org/markup-compatibility/2006" xmlns:aink="http://schemas.microsoft.com/office/drawing/2016/ink" xmlns:am3d="http://schemas.microsoft.com/office/drawing/2017/model3d" xmlns:o="urn:schemas-microsoft-com:office:office" xmlns:oel="http://schemas.microsoft.com/office/2019/extlst" xmlns:r="http://schemas.openxmlformats.org/officeDocument/2006/relationships" xmlns:m="http://schemas.openxmlformats.org/officeDocument/2006/math" xmlns:v="urn:schemas-microsoft-com:vml" xmlns:wp14="http://schemas.microsoft.com/office/word/2010/wordprocessingDrawing" xmlns:wp="http://schemas.openxmlformats.org/drawingml/2006/wordprocessingDrawing" xmlns:w10="urn:schemas-microsoft-com:office:word" xmlns:w="http://schemas.openxmlformats.org/wordprocessingml/2006/main" xmlns:w14="http://schemas.microsoft.com/office/word/2010/wordml" xmlns:w15="http://schemas.microsoft.com/office/word/2012/wordml" xmlns:w16cex="http://schemas.microsoft.com/office/word/2018/wordml/cex" xmlns:w16cid="http://schemas.microsoft.com/office/word/2016/wordml/cid" xmlns:w16="http://schemas.microsoft.com/office/word/2018/wordml" xmlns:w16sdtdh="http://schemas.microsoft.com/office/word/2020/wordml/sdtdatahash" xmlns:w16se="http://schemas.microsoft.com/office/word/2015/wordml/symex" xmlns:wpg="http://schemas.microsoft.com/office/word/2010/wordprocessingGroup" xmlns:wpi="http://schemas.microsoft.com/office/word/2010/wordprocessingInk" xmlns:wne="http://schemas.microsoft.com/office/word/2006/wordml" xmlns:wps="http://schemas.microsoft.com/office/word/2010/wordprocessingShape" mc:Ignorable="w14 w15 w16se w16cid w16 w16cex w16sdtdh wp14">
   <w:p>
     <w:pPr>
       <w:pBdr>
@@ -31461,7 +31260,7 @@
 </file>
 
 <file path=word/footnotes.xml><?xml version="1.0" encoding="utf-8"?>
-<w:footnotes xmlns:wpc="http://schemas.microsoft.com/office/word/2010/wordprocessingCanvas" xmlns:cx="http://schemas.microsoft.com/office/drawing/2014/chartex" xmlns:cx1="http://schemas.microsoft.com/office/drawing/2015/9/8/chartex" xmlns:mc="http://schemas.openxmlformats.org/markup-compatibility/2006" xmlns:o="urn:schemas-microsoft-com:office:office" xmlns:r="http://schemas.openxmlformats.org/officeDocument/2006/relationships" xmlns:m="http://schemas.openxmlformats.org/officeDocument/2006/math" xmlns:v="urn:schemas-microsoft-com:vml" xmlns:wp14="http://schemas.microsoft.com/office/word/2010/wordprocessingDrawing" xmlns:wp="http://schemas.openxmlformats.org/drawingml/2006/wordprocessingDrawing" xmlns:w10="urn:schemas-microsoft-com:office:word" xmlns:w="http://schemas.openxmlformats.org/wordprocessingml/2006/main" xmlns:w14="http://schemas.microsoft.com/office/word/2010/wordml" xmlns:w15="http://schemas.microsoft.com/office/word/2012/wordml" xmlns:w16se="http://schemas.microsoft.com/office/word/2015/wordml/symex" xmlns:wpg="http://schemas.microsoft.com/office/word/2010/wordprocessingGroup" xmlns:wpi="http://schemas.microsoft.com/office/word/2010/wordprocessingInk" xmlns:wne="http://schemas.microsoft.com/office/word/2006/wordml" xmlns:wps="http://schemas.microsoft.com/office/word/2010/wordprocessingShape" mc:Ignorable="w14 w15 w16se wp14">
+<w:footnotes xmlns:wpc="http://schemas.microsoft.com/office/word/2010/wordprocessingCanvas" xmlns:cx="http://schemas.microsoft.com/office/drawing/2014/chartex" xmlns:cx1="http://schemas.microsoft.com/office/drawing/2015/9/8/chartex" xmlns:cx2="http://schemas.microsoft.com/office/drawing/2015/10/21/chartex" xmlns:cx3="http://schemas.microsoft.com/office/drawing/2016/5/9/chartex" xmlns:cx4="http://schemas.microsoft.com/office/drawing/2016/5/10/chartex" xmlns:cx5="http://schemas.microsoft.com/office/drawing/2016/5/11/chartex" xmlns:cx6="http://schemas.microsoft.com/office/drawing/2016/5/12/chartex" xmlns:cx7="http://schemas.microsoft.com/office/drawing/2016/5/13/chartex" xmlns:cx8="http://schemas.microsoft.com/office/drawing/2016/5/14/chartex" xmlns:mc="http://schemas.openxmlformats.org/markup-compatibility/2006" xmlns:aink="http://schemas.microsoft.com/office/drawing/2016/ink" xmlns:am3d="http://schemas.microsoft.com/office/drawing/2017/model3d" xmlns:o="urn:schemas-microsoft-com:office:office" xmlns:oel="http://schemas.microsoft.com/office/2019/extlst" xmlns:r="http://schemas.openxmlformats.org/officeDocument/2006/relationships" xmlns:m="http://schemas.openxmlformats.org/officeDocument/2006/math" xmlns:v="urn:schemas-microsoft-com:vml" xmlns:wp14="http://schemas.microsoft.com/office/word/2010/wordprocessingDrawing" xmlns:wp="http://schemas.openxmlformats.org/drawingml/2006/wordprocessingDrawing" xmlns:w10="urn:schemas-microsoft-com:office:word" xmlns:w="http://schemas.openxmlformats.org/wordprocessingml/2006/main" xmlns:w14="http://schemas.microsoft.com/office/word/2010/wordml" xmlns:w15="http://schemas.microsoft.com/office/word/2012/wordml" xmlns:w16cex="http://schemas.microsoft.com/office/word/2018/wordml/cex" xmlns:w16cid="http://schemas.microsoft.com/office/word/2016/wordml/cid" xmlns:w16="http://schemas.microsoft.com/office/word/2018/wordml" xmlns:w16sdtdh="http://schemas.microsoft.com/office/word/2020/wordml/sdtdatahash" xmlns:w16se="http://schemas.microsoft.com/office/word/2015/wordml/symex" xmlns:wpg="http://schemas.microsoft.com/office/word/2010/wordprocessingGroup" xmlns:wpi="http://schemas.microsoft.com/office/word/2010/wordprocessingInk" xmlns:wne="http://schemas.microsoft.com/office/word/2006/wordml" xmlns:wps="http://schemas.microsoft.com/office/word/2010/wordprocessingShape" mc:Ignorable="w14 w15 w16se w16cid w16 w16cex w16sdtdh wp14">
   <w:footnote w:type="separator" w:id="-1">
     <w:p>
       <w:pPr>
@@ -31486,7 +31285,7 @@
 </file>
 
 <file path=word/header1.xml><?xml version="1.0" encoding="utf-8"?>
-<w:hdr xmlns:wpc="http://schemas.microsoft.com/office/word/2010/wordprocessingCanvas" xmlns:cx="http://schemas.microsoft.com/office/drawing/2014/chartex" xmlns:cx1="http://schemas.microsoft.com/office/drawing/2015/9/8/chartex" xmlns:mc="http://schemas.openxmlformats.org/markup-compatibility/2006" xmlns:o="urn:schemas-microsoft-com:office:office" xmlns:r="http://schemas.openxmlformats.org/officeDocument/2006/relationships" xmlns:m="http://schemas.openxmlformats.org/officeDocument/2006/math" xmlns:v="urn:schemas-microsoft-com:vml" xmlns:wp14="http://schemas.microsoft.com/office/word/2010/wordprocessingDrawing" xmlns:wp="http://schemas.openxmlformats.org/drawingml/2006/wordprocessingDrawing" xmlns:w10="urn:schemas-microsoft-com:office:word" xmlns:w="http://schemas.openxmlformats.org/wordprocessingml/2006/main" xmlns:w14="http://schemas.microsoft.com/office/word/2010/wordml" xmlns:w15="http://schemas.microsoft.com/office/word/2012/wordml" xmlns:w16se="http://schemas.microsoft.com/office/word/2015/wordml/symex" xmlns:wpg="http://schemas.microsoft.com/office/word/2010/wordprocessingGroup" xmlns:wpi="http://schemas.microsoft.com/office/word/2010/wordprocessingInk" xmlns:wne="http://schemas.microsoft.com/office/word/2006/wordml" xmlns:wps="http://schemas.microsoft.com/office/word/2010/wordprocessingShape" mc:Ignorable="w14 w15 w16se wp14">
+<w:hdr xmlns:wpc="http://schemas.microsoft.com/office/word/2010/wordprocessingCanvas" xmlns:cx="http://schemas.microsoft.com/office/drawing/2014/chartex" xmlns:cx1="http://schemas.microsoft.com/office/drawing/2015/9/8/chartex" xmlns:cx2="http://schemas.microsoft.com/office/drawing/2015/10/21/chartex" xmlns:cx3="http://schemas.microsoft.com/office/drawing/2016/5/9/chartex" xmlns:cx4="http://schemas.microsoft.com/office/drawing/2016/5/10/chartex" xmlns:cx5="http://schemas.microsoft.com/office/drawing/2016/5/11/chartex" xmlns:cx6="http://schemas.microsoft.com/office/drawing/2016/5/12/chartex" xmlns:cx7="http://schemas.microsoft.com/office/drawing/2016/5/13/chartex" xmlns:cx8="http://schemas.microsoft.com/office/drawing/2016/5/14/chartex" xmlns:mc="http://schemas.openxmlformats.org/markup-compatibility/2006" xmlns:aink="http://schemas.microsoft.com/office/drawing/2016/ink" xmlns:am3d="http://schemas.microsoft.com/office/drawing/2017/model3d" xmlns:o="urn:schemas-microsoft-com:office:office" xmlns:oel="http://schemas.microsoft.com/office/2019/extlst" xmlns:r="http://schemas.openxmlformats.org/officeDocument/2006/relationships" xmlns:m="http://schemas.openxmlformats.org/officeDocument/2006/math" xmlns:v="urn:schemas-microsoft-com:vml" xmlns:wp14="http://schemas.microsoft.com/office/word/2010/wordprocessingDrawing" xmlns:wp="http://schemas.openxmlformats.org/drawingml/2006/wordprocessingDrawing" xmlns:w10="urn:schemas-microsoft-com:office:word" xmlns:w="http://schemas.openxmlformats.org/wordprocessingml/2006/main" xmlns:w14="http://schemas.microsoft.com/office/word/2010/wordml" xmlns:w15="http://schemas.microsoft.com/office/word/2012/wordml" xmlns:w16cex="http://schemas.microsoft.com/office/word/2018/wordml/cex" xmlns:w16cid="http://schemas.microsoft.com/office/word/2016/wordml/cid" xmlns:w16="http://schemas.microsoft.com/office/word/2018/wordml" xmlns:w16sdtdh="http://schemas.microsoft.com/office/word/2020/wordml/sdtdatahash" xmlns:w16se="http://schemas.microsoft.com/office/word/2015/wordml/symex" xmlns:wpg="http://schemas.microsoft.com/office/word/2010/wordprocessingGroup" xmlns:wpi="http://schemas.microsoft.com/office/word/2010/wordprocessingInk" xmlns:wne="http://schemas.microsoft.com/office/word/2006/wordml" xmlns:wps="http://schemas.microsoft.com/office/word/2010/wordprocessingShape" mc:Ignorable="w14 w15 w16se w16cid w16 w16cex w16sdtdh wp14">
   <w:p>
     <w:pPr>
       <w:pStyle w:val="Header"/>
@@ -31499,7 +31298,7 @@
 </file>
 
 <file path=word/header2.xml><?xml version="1.0" encoding="utf-8"?>
-<w:hdr xmlns:wpc="http://schemas.microsoft.com/office/word/2010/wordprocessingCanvas" xmlns:cx="http://schemas.microsoft.com/office/drawing/2014/chartex" xmlns:cx1="http://schemas.microsoft.com/office/drawing/2015/9/8/chartex" xmlns:mc="http://schemas.openxmlformats.org/markup-compatibility/2006" xmlns:o="urn:schemas-microsoft-com:office:office" xmlns:r="http://schemas.openxmlformats.org/officeDocument/2006/relationships" xmlns:m="http://schemas.openxmlformats.org/officeDocument/2006/math" xmlns:v="urn:schemas-microsoft-com:vml" xmlns:wp14="http://schemas.microsoft.com/office/word/2010/wordprocessingDrawing" xmlns:wp="http://schemas.openxmlformats.org/drawingml/2006/wordprocessingDrawing" xmlns:w10="urn:schemas-microsoft-com:office:word" xmlns:w="http://schemas.openxmlformats.org/wordprocessingml/2006/main" xmlns:w14="http://schemas.microsoft.com/office/word/2010/wordml" xmlns:w15="http://schemas.microsoft.com/office/word/2012/wordml" xmlns:w16se="http://schemas.microsoft.com/office/word/2015/wordml/symex" xmlns:wpg="http://schemas.microsoft.com/office/word/2010/wordprocessingGroup" xmlns:wpi="http://schemas.microsoft.com/office/word/2010/wordprocessingInk" xmlns:wne="http://schemas.microsoft.com/office/word/2006/wordml" xmlns:wps="http://schemas.microsoft.com/office/word/2010/wordprocessingShape" mc:Ignorable="w14 w15 w16se wp14">
+<w:hdr xmlns:wpc="http://schemas.microsoft.com/office/word/2010/wordprocessingCanvas" xmlns:cx="http://schemas.microsoft.com/office/drawing/2014/chartex" xmlns:cx1="http://schemas.microsoft.com/office/drawing/2015/9/8/chartex" xmlns:cx2="http://schemas.microsoft.com/office/drawing/2015/10/21/chartex" xmlns:cx3="http://schemas.microsoft.com/office/drawing/2016/5/9/chartex" xmlns:cx4="http://schemas.microsoft.com/office/drawing/2016/5/10/chartex" xmlns:cx5="http://schemas.microsoft.com/office/drawing/2016/5/11/chartex" xmlns:cx6="http://schemas.microsoft.com/office/drawing/2016/5/12/chartex" xmlns:cx7="http://schemas.microsoft.com/office/drawing/2016/5/13/chartex" xmlns:cx8="http://schemas.microsoft.com/office/drawing/2016/5/14/chartex" xmlns:mc="http://schemas.openxmlformats.org/markup-compatibility/2006" xmlns:aink="http://schemas.microsoft.com/office/drawing/2016/ink" xmlns:am3d="http://schemas.microsoft.com/office/drawing/2017/model3d" xmlns:o="urn:schemas-microsoft-com:office:office" xmlns:oel="http://schemas.microsoft.com/office/2019/extlst" xmlns:r="http://schemas.openxmlformats.org/officeDocument/2006/relationships" xmlns:m="http://schemas.openxmlformats.org/officeDocument/2006/math" xmlns:v="urn:schemas-microsoft-com:vml" xmlns:wp14="http://schemas.microsoft.com/office/word/2010/wordprocessingDrawing" xmlns:wp="http://schemas.openxmlformats.org/drawingml/2006/wordprocessingDrawing" xmlns:w10="urn:schemas-microsoft-com:office:word" xmlns:w="http://schemas.openxmlformats.org/wordprocessingml/2006/main" xmlns:w14="http://schemas.microsoft.com/office/word/2010/wordml" xmlns:w15="http://schemas.microsoft.com/office/word/2012/wordml" xmlns:w16cex="http://schemas.microsoft.com/office/word/2018/wordml/cex" xmlns:w16cid="http://schemas.microsoft.com/office/word/2016/wordml/cid" xmlns:w16="http://schemas.microsoft.com/office/word/2018/wordml" xmlns:w16sdtdh="http://schemas.microsoft.com/office/word/2020/wordml/sdtdatahash" xmlns:w16se="http://schemas.microsoft.com/office/word/2015/wordml/symex" xmlns:wpg="http://schemas.microsoft.com/office/word/2010/wordprocessingGroup" xmlns:wpi="http://schemas.microsoft.com/office/word/2010/wordprocessingInk" xmlns:wne="http://schemas.microsoft.com/office/word/2006/wordml" xmlns:wps="http://schemas.microsoft.com/office/word/2010/wordprocessingShape" mc:Ignorable="w14 w15 w16se w16cid w16 w16cex w16sdtdh wp14">
   <w:p>
     <w:pPr>
       <w:pStyle w:val="Header"/>
@@ -31512,7 +31311,7 @@
 </file>
 
 <file path=word/styles.xml><?xml version="1.0" encoding="utf-8"?>
-<w:styles xmlns:mc="http://schemas.openxmlformats.org/markup-compatibility/2006" xmlns:r="http://schemas.openxmlformats.org/officeDocument/2006/relationships" xmlns:w="http://schemas.openxmlformats.org/wordprocessingml/2006/main" xmlns:w14="http://schemas.microsoft.com/office/word/2010/wordml" xmlns:w15="http://schemas.microsoft.com/office/word/2012/wordml" xmlns:w16se="http://schemas.microsoft.com/office/word/2015/wordml/symex" mc:Ignorable="w14 w15 w16se">
+<w:styles xmlns:mc="http://schemas.openxmlformats.org/markup-compatibility/2006" xmlns:r="http://schemas.openxmlformats.org/officeDocument/2006/relationships" xmlns:w="http://schemas.openxmlformats.org/wordprocessingml/2006/main" xmlns:w14="http://schemas.microsoft.com/office/word/2010/wordml" xmlns:w15="http://schemas.microsoft.com/office/word/2012/wordml" xmlns:w16cex="http://schemas.microsoft.com/office/word/2018/wordml/cex" xmlns:w16cid="http://schemas.microsoft.com/office/word/2016/wordml/cid" xmlns:w16="http://schemas.microsoft.com/office/word/2018/wordml" xmlns:w16sdtdh="http://schemas.microsoft.com/office/word/2020/wordml/sdtdatahash" xmlns:w16se="http://schemas.microsoft.com/office/word/2015/wordml/symex" mc:Ignorable="w14 w15 w16se w16cid w16 w16cex w16sdtdh">
   <w:docDefaults>
     <w:rPrDefault>
       <w:rPr>
@@ -31522,7 +31321,7 @@
     </w:rPrDefault>
     <w:pPrDefault/>
   </w:docDefaults>
-  <w:latentStyles w:defLockedState="0" w:defUIPriority="99" w:defSemiHidden="0" w:defUnhideWhenUsed="0" w:defQFormat="0" w:count="371">
+  <w:latentStyles w:defLockedState="0" w:defUIPriority="99" w:defSemiHidden="0" w:defUnhideWhenUsed="0" w:defQFormat="0" w:count="376">
     <w:lsdException w:name="Normal" w:uiPriority="0" w:qFormat="1"/>
     <w:lsdException w:name="heading 1" w:uiPriority="9" w:qFormat="1"/>
     <w:lsdException w:name="heading 2" w:semiHidden="1" w:uiPriority="9" w:unhideWhenUsed="1" w:qFormat="1"/>
@@ -31628,7 +31427,6 @@
     <w:lsdException w:name="HTML Sample" w:semiHidden="1" w:unhideWhenUsed="1"/>
     <w:lsdException w:name="HTML Typewriter" w:semiHidden="1" w:unhideWhenUsed="1"/>
     <w:lsdException w:name="HTML Variable" w:semiHidden="1" w:unhideWhenUsed="1"/>
-    <w:lsdException w:name="Normal Table" w:semiHidden="1" w:unhideWhenUsed="1"/>
     <w:lsdException w:name="annotation subject" w:semiHidden="1" w:unhideWhenUsed="1"/>
     <w:lsdException w:name="No List" w:semiHidden="1" w:unhideWhenUsed="1"/>
     <w:lsdException w:name="Outline List 1" w:semiHidden="1" w:unhideWhenUsed="1"/>
@@ -31671,11 +31469,8 @@
     <w:lsdException w:name="Table Contemporary" w:semiHidden="1" w:unhideWhenUsed="1"/>
     <w:lsdException w:name="Table Elegant" w:semiHidden="1" w:unhideWhenUsed="1"/>
     <w:lsdException w:name="Table Professional" w:semiHidden="1" w:unhideWhenUsed="1"/>
-    <w:lsdException w:name="Table Subtle 1" w:semiHidden="1" w:unhideWhenUsed="1"/>
     <w:lsdException w:name="Table Subtle 2" w:semiHidden="1" w:unhideWhenUsed="1"/>
     <w:lsdException w:name="Table Web 1" w:semiHidden="1" w:unhideWhenUsed="1"/>
-    <w:lsdException w:name="Table Web 2" w:semiHidden="1" w:unhideWhenUsed="1"/>
-    <w:lsdException w:name="Table Web 3" w:semiHidden="1" w:unhideWhenUsed="1"/>
     <w:lsdException w:name="Balloon Text" w:semiHidden="1" w:unhideWhenUsed="1"/>
     <w:lsdException w:name="Table Grid" w:uiPriority="59"/>
     <w:lsdException w:name="Table Theme" w:semiHidden="1" w:unhideWhenUsed="1"/>
@@ -31894,6 +31689,11 @@
     <w:lsdException w:name="List Table 5 Dark Accent 6" w:uiPriority="50"/>
     <w:lsdException w:name="List Table 6 Colorful Accent 6" w:uiPriority="51"/>
     <w:lsdException w:name="List Table 7 Colorful Accent 6" w:uiPriority="52"/>
+    <w:lsdException w:name="Mention" w:semiHidden="1" w:unhideWhenUsed="1"/>
+    <w:lsdException w:name="Smart Hyperlink" w:semiHidden="1" w:unhideWhenUsed="1"/>
+    <w:lsdException w:name="Hashtag" w:semiHidden="1" w:unhideWhenUsed="1"/>
+    <w:lsdException w:name="Unresolved Mention" w:semiHidden="1" w:unhideWhenUsed="1"/>
+    <w:lsdException w:name="Smart Link" w:semiHidden="1" w:unhideWhenUsed="1"/>
   </w:latentStyles>
   <w:style w:type="paragraph" w:default="1" w:styleId="Normal">
     <w:name w:val="Normal"/>

</xml_diff>